<commit_message>
first real web applicaiton
</commit_message>
<xml_diff>
--- a/resume/New Resume.docx
+++ b/resume/New Resume.docx
@@ -453,7 +453,15 @@
           <w:sz w:val="22"/>
           <w:szCs w:val="22"/>
         </w:rPr>
-        <w:t>Programming Languages Framework:  Java</w:t>
+        <w:t>Programming Languages/</w:t>
+      </w:r>
+      <w:r>
+        <w:rPr>
+          <w:rFonts w:ascii="Times New Roman" w:hAnsi="Times New Roman" w:cs="Times New Roman"/>
+          <w:sz w:val="22"/>
+          <w:szCs w:val="22"/>
+        </w:rPr>
+        <w:t>Framework:  Java</w:t>
       </w:r>
       <w:r>
         <w:rPr>
@@ -615,7 +623,23 @@
           <w:sz w:val="22"/>
           <w:szCs w:val="22"/>
         </w:rPr>
-        <w:t>SQL, MS Access.</w:t>
+        <w:t>SQL, MS Access</w:t>
+      </w:r>
+      <w:r>
+        <w:rPr>
+          <w:rFonts w:ascii="Times New Roman" w:hAnsi="Times New Roman" w:cs="Times New Roman"/>
+          <w:sz w:val="22"/>
+          <w:szCs w:val="22"/>
+        </w:rPr>
+        <w:t>, Firebase</w:t>
+      </w:r>
+      <w:r>
+        <w:rPr>
+          <w:rFonts w:ascii="Times New Roman" w:hAnsi="Times New Roman" w:cs="Times New Roman"/>
+          <w:sz w:val="22"/>
+          <w:szCs w:val="22"/>
+        </w:rPr>
+        <w:t>.</w:t>
       </w:r>
     </w:p>
     <w:p>
@@ -946,841 +970,8 @@
           <w:lang w:val="en-US" w:eastAsia="ja-JP"/>
         </w:rPr>
       </w:pPr>
-    </w:p>
-    <w:p>
-      <w:pPr>
-        <w:spacing w:line="360" w:lineRule="auto"/>
-        <w:rPr>
-          <w:rFonts w:ascii="Times New Roman" w:eastAsia="PMingLiU" w:hAnsi="Times New Roman" w:cs="Times New Roman"/>
-          <w:b/>
-          <w:bCs/>
-          <w:caps/>
-          <w:sz w:val="20"/>
-          <w:szCs w:val="20"/>
-          <w:lang w:val="en-US" w:eastAsia="ja-JP"/>
-        </w:rPr>
-      </w:pPr>
-      <w:r>
-        <w:rPr>
-          <w:rFonts w:ascii="Times New Roman" w:eastAsia="PMingLiU" w:hAnsi="Times New Roman" w:cs="Times New Roman"/>
-          <w:b/>
-          <w:bCs/>
-          <w:caps/>
-          <w:sz w:val="20"/>
-          <w:szCs w:val="20"/>
-          <w:lang w:val="en-US" w:eastAsia="ja-JP"/>
-        </w:rPr>
-        <w:t>Java</w:t>
-      </w:r>
-      <w:r>
-        <w:rPr>
-          <w:rFonts w:ascii="Times New Roman" w:eastAsia="PMingLiU" w:hAnsi="Times New Roman" w:cs="Times New Roman"/>
-          <w:b/>
-          <w:bCs/>
-          <w:caps/>
-          <w:sz w:val="20"/>
-          <w:szCs w:val="20"/>
-          <w:lang w:val="en-US" w:eastAsia="ja-JP"/>
-        </w:rPr>
-        <w:t xml:space="preserve"> project</w:t>
-      </w:r>
-      <w:r>
-        <w:rPr>
-          <w:rFonts w:ascii="Times New Roman" w:eastAsia="PMingLiU" w:hAnsi="Times New Roman" w:cs="Times New Roman"/>
-          <w:b/>
-          <w:bCs/>
-          <w:caps/>
-          <w:sz w:val="20"/>
-          <w:szCs w:val="20"/>
-          <w:lang w:val="en-US" w:eastAsia="ja-JP"/>
-        </w:rPr>
-        <w:t>s</w:t>
-      </w:r>
-    </w:p>
-    <w:p>
-      <w:pPr>
-        <w:spacing w:line="360" w:lineRule="auto"/>
-        <w:rPr>
-          <w:lang w:val="en-US" w:eastAsia="ja-JP"/>
-        </w:rPr>
-      </w:pPr>
-      <w:hyperlink r:id="rId7" w:history="1">
-        <w:r>
-          <w:rPr>
-            <w:rStyle w:val="Hyperlink"/>
-            <w:lang w:val="en-US" w:eastAsia="ja-JP"/>
-          </w:rPr>
-          <w:t>www.minhdo.tech</w:t>
-        </w:r>
-      </w:hyperlink>
-      <w:r>
-        <w:rPr>
-          <w:lang w:val="en-US" w:eastAsia="ja-JP"/>
-        </w:rPr>
-        <w:t xml:space="preserve"> </w:t>
-      </w:r>
-    </w:p>
-    <w:p>
-      <w:pPr>
-        <w:pStyle w:val="ListBullet"/>
-        <w:spacing w:line="360" w:lineRule="auto"/>
-        <w:rPr>
-          <w:rFonts w:ascii="Times New Roman" w:hAnsi="Times New Roman" w:cs="Times New Roman"/>
-          <w:sz w:val="22"/>
-          <w:szCs w:val="22"/>
-        </w:rPr>
-      </w:pPr>
-      <w:r>
-        <w:rPr>
-          <w:rFonts w:ascii="Times New Roman" w:hAnsi="Times New Roman" w:cs="Times New Roman"/>
-          <w:b/>
-          <w:sz w:val="22"/>
-          <w:szCs w:val="22"/>
-        </w:rPr>
-        <w:t>Project-1 To Do application:</w:t>
-      </w:r>
-      <w:r>
-        <w:rPr>
-          <w:rFonts w:ascii="Times New Roman" w:hAnsi="Times New Roman" w:cs="Times New Roman"/>
-          <w:sz w:val="22"/>
-          <w:szCs w:val="22"/>
-        </w:rPr>
-        <w:t xml:space="preserve"> </w:t>
-      </w:r>
-      <w:r>
-        <w:rPr>
-          <w:rFonts w:ascii="Times New Roman" w:hAnsi="Times New Roman" w:cs="Times New Roman"/>
-          <w:sz w:val="22"/>
-          <w:szCs w:val="22"/>
-        </w:rPr>
-        <w:t>Used</w:t>
-      </w:r>
-      <w:r>
-        <w:rPr>
-          <w:rFonts w:ascii="Times New Roman" w:hAnsi="Times New Roman" w:cs="Times New Roman"/>
-          <w:sz w:val="22"/>
-          <w:szCs w:val="22"/>
-        </w:rPr>
-        <w:t xml:space="preserve"> Java and JavaFX </w:t>
-      </w:r>
-      <w:r>
-        <w:rPr>
-          <w:rFonts w:ascii="Times New Roman" w:hAnsi="Times New Roman" w:cs="Times New Roman"/>
-          <w:sz w:val="22"/>
-          <w:szCs w:val="22"/>
-        </w:rPr>
-        <w:t>to build an application which was</w:t>
-      </w:r>
-      <w:r>
-        <w:rPr>
-          <w:rFonts w:ascii="Times New Roman" w:hAnsi="Times New Roman" w:cs="Times New Roman"/>
-          <w:sz w:val="22"/>
-          <w:szCs w:val="22"/>
-        </w:rPr>
-        <w:t xml:space="preserve"> available to open, create, save, and edit </w:t>
-      </w:r>
-      <w:r>
-        <w:rPr>
-          <w:rFonts w:ascii="Times New Roman" w:hAnsi="Times New Roman" w:cs="Times New Roman"/>
-          <w:sz w:val="22"/>
-          <w:szCs w:val="22"/>
-        </w:rPr>
-        <w:t>“</w:t>
-      </w:r>
-      <w:r>
-        <w:rPr>
-          <w:rFonts w:ascii="Times New Roman" w:hAnsi="Times New Roman" w:cs="Times New Roman"/>
-          <w:sz w:val="22"/>
-          <w:szCs w:val="22"/>
-        </w:rPr>
-        <w:t>to</w:t>
-      </w:r>
-      <w:r>
-        <w:rPr>
-          <w:rFonts w:ascii="Times New Roman" w:hAnsi="Times New Roman" w:cs="Times New Roman"/>
-          <w:sz w:val="22"/>
-          <w:szCs w:val="22"/>
-        </w:rPr>
-        <w:t xml:space="preserve"> </w:t>
-      </w:r>
-      <w:r>
-        <w:rPr>
-          <w:rFonts w:ascii="Times New Roman" w:hAnsi="Times New Roman" w:cs="Times New Roman"/>
-          <w:sz w:val="22"/>
-          <w:szCs w:val="22"/>
-        </w:rPr>
-        <w:t>do</w:t>
-      </w:r>
-      <w:r>
-        <w:rPr>
-          <w:rFonts w:ascii="Times New Roman" w:hAnsi="Times New Roman" w:cs="Times New Roman"/>
-          <w:sz w:val="22"/>
-          <w:szCs w:val="22"/>
-        </w:rPr>
-        <w:t>”</w:t>
-      </w:r>
-      <w:r>
-        <w:rPr>
-          <w:rFonts w:ascii="Times New Roman" w:hAnsi="Times New Roman" w:cs="Times New Roman"/>
-          <w:sz w:val="22"/>
-          <w:szCs w:val="22"/>
-        </w:rPr>
-        <w:t xml:space="preserve"> files. User</w:t>
-      </w:r>
-      <w:r>
-        <w:rPr>
-          <w:rFonts w:ascii="Times New Roman" w:hAnsi="Times New Roman" w:cs="Times New Roman"/>
-          <w:sz w:val="22"/>
-          <w:szCs w:val="22"/>
-        </w:rPr>
-        <w:t>s could</w:t>
-      </w:r>
-      <w:r>
-        <w:rPr>
-          <w:rFonts w:ascii="Times New Roman" w:hAnsi="Times New Roman" w:cs="Times New Roman"/>
-          <w:sz w:val="22"/>
-          <w:szCs w:val="22"/>
-        </w:rPr>
-        <w:t xml:space="preserve"> </w:t>
-      </w:r>
-      <w:r>
-        <w:rPr>
-          <w:rFonts w:ascii="Times New Roman" w:hAnsi="Times New Roman" w:cs="Times New Roman"/>
-          <w:sz w:val="22"/>
-          <w:szCs w:val="22"/>
-        </w:rPr>
-        <w:t xml:space="preserve">also </w:t>
-      </w:r>
-      <w:r>
-        <w:rPr>
-          <w:rFonts w:ascii="Times New Roman" w:hAnsi="Times New Roman" w:cs="Times New Roman"/>
-          <w:sz w:val="22"/>
-          <w:szCs w:val="22"/>
-        </w:rPr>
-        <w:t xml:space="preserve">sort </w:t>
-      </w:r>
-      <w:r>
-        <w:rPr>
-          <w:rFonts w:ascii="Times New Roman" w:hAnsi="Times New Roman" w:cs="Times New Roman"/>
-          <w:sz w:val="22"/>
-          <w:szCs w:val="22"/>
-        </w:rPr>
-        <w:t>“</w:t>
-      </w:r>
-      <w:r>
-        <w:rPr>
-          <w:rFonts w:ascii="Times New Roman" w:hAnsi="Times New Roman" w:cs="Times New Roman"/>
-          <w:sz w:val="22"/>
-          <w:szCs w:val="22"/>
-        </w:rPr>
-        <w:t>to</w:t>
-      </w:r>
-      <w:r>
-        <w:rPr>
-          <w:rFonts w:ascii="Times New Roman" w:hAnsi="Times New Roman" w:cs="Times New Roman"/>
-          <w:sz w:val="22"/>
-          <w:szCs w:val="22"/>
-        </w:rPr>
-        <w:t xml:space="preserve"> </w:t>
-      </w:r>
-      <w:r>
-        <w:rPr>
-          <w:rFonts w:ascii="Times New Roman" w:hAnsi="Times New Roman" w:cs="Times New Roman"/>
-          <w:sz w:val="22"/>
-          <w:szCs w:val="22"/>
-        </w:rPr>
-        <w:t>do</w:t>
-      </w:r>
-      <w:r>
-        <w:rPr>
-          <w:rFonts w:ascii="Times New Roman" w:hAnsi="Times New Roman" w:cs="Times New Roman"/>
-          <w:sz w:val="22"/>
-          <w:szCs w:val="22"/>
-        </w:rPr>
-        <w:t>”</w:t>
-      </w:r>
-      <w:r>
-        <w:rPr>
-          <w:rFonts w:ascii="Times New Roman" w:hAnsi="Times New Roman" w:cs="Times New Roman"/>
-          <w:sz w:val="22"/>
-          <w:szCs w:val="22"/>
-        </w:rPr>
-        <w:t xml:space="preserve"> elements by title, subject, due date,</w:t>
-      </w:r>
-      <w:r>
-        <w:rPr>
-          <w:rFonts w:ascii="Times New Roman" w:hAnsi="Times New Roman" w:cs="Times New Roman"/>
-          <w:sz w:val="22"/>
-          <w:szCs w:val="22"/>
-        </w:rPr>
-        <w:t xml:space="preserve"> etc.</w:t>
-      </w:r>
-      <w:r>
-        <w:rPr>
-          <w:rFonts w:ascii="Times New Roman" w:hAnsi="Times New Roman" w:cs="Times New Roman"/>
-          <w:sz w:val="22"/>
-          <w:szCs w:val="22"/>
-        </w:rPr>
-        <w:t xml:space="preserve"> The codes were</w:t>
-      </w:r>
-      <w:r>
-        <w:rPr>
-          <w:rFonts w:ascii="Times New Roman" w:hAnsi="Times New Roman" w:cs="Times New Roman"/>
-          <w:sz w:val="22"/>
-          <w:szCs w:val="22"/>
-        </w:rPr>
-        <w:t xml:space="preserve"> tested by using J</w:t>
-      </w:r>
-      <w:r>
-        <w:rPr>
-          <w:rFonts w:ascii="Times New Roman" w:hAnsi="Times New Roman" w:cs="Times New Roman"/>
-          <w:sz w:val="22"/>
-          <w:szCs w:val="22"/>
-        </w:rPr>
-        <w:t>U</w:t>
-      </w:r>
-      <w:r>
-        <w:rPr>
-          <w:rFonts w:ascii="Times New Roman" w:hAnsi="Times New Roman" w:cs="Times New Roman"/>
-          <w:sz w:val="22"/>
-          <w:szCs w:val="22"/>
-        </w:rPr>
-        <w:t>nit.</w:t>
-      </w:r>
-    </w:p>
-    <w:p>
-      <w:pPr>
-        <w:pStyle w:val="ListBullet"/>
-        <w:spacing w:line="360" w:lineRule="auto"/>
-        <w:rPr>
-          <w:rFonts w:ascii="Times New Roman" w:hAnsi="Times New Roman" w:cs="Times New Roman"/>
-          <w:sz w:val="22"/>
-          <w:szCs w:val="22"/>
-        </w:rPr>
-      </w:pPr>
-      <w:r>
-        <w:rPr>
-          <w:rFonts w:ascii="Times New Roman" w:hAnsi="Times New Roman" w:cs="Times New Roman"/>
-          <w:b/>
-          <w:sz w:val="22"/>
-          <w:szCs w:val="22"/>
-        </w:rPr>
-        <w:t xml:space="preserve">Project-2 </w:t>
-      </w:r>
-      <w:r>
-        <w:rPr>
-          <w:rFonts w:ascii="Times New Roman" w:hAnsi="Times New Roman" w:cs="Times New Roman"/>
-          <w:b/>
-          <w:sz w:val="22"/>
-          <w:szCs w:val="22"/>
-        </w:rPr>
-        <w:t>Shannon’s Theorem</w:t>
-      </w:r>
-      <w:r>
-        <w:rPr>
-          <w:rFonts w:ascii="Times New Roman" w:hAnsi="Times New Roman" w:cs="Times New Roman"/>
-          <w:b/>
-          <w:sz w:val="22"/>
-          <w:szCs w:val="22"/>
-        </w:rPr>
-        <w:t xml:space="preserve"> </w:t>
-      </w:r>
-      <w:r>
-        <w:rPr>
-          <w:rFonts w:ascii="Times New Roman" w:hAnsi="Times New Roman" w:cs="Times New Roman"/>
-          <w:b/>
-          <w:sz w:val="22"/>
-          <w:szCs w:val="22"/>
-        </w:rPr>
-        <w:t>calculator</w:t>
-      </w:r>
-      <w:r>
-        <w:rPr>
-          <w:rFonts w:ascii="Times New Roman" w:hAnsi="Times New Roman" w:cs="Times New Roman"/>
-          <w:b/>
-          <w:sz w:val="22"/>
-          <w:szCs w:val="22"/>
-        </w:rPr>
-        <w:t>:</w:t>
-      </w:r>
-      <w:r>
-        <w:rPr>
-          <w:rFonts w:ascii="Times New Roman" w:hAnsi="Times New Roman" w:cs="Times New Roman"/>
-          <w:sz w:val="22"/>
-          <w:szCs w:val="22"/>
-        </w:rPr>
-        <w:t xml:space="preserve"> </w:t>
-      </w:r>
-      <w:r>
-        <w:rPr>
-          <w:rFonts w:ascii="Times New Roman" w:hAnsi="Times New Roman" w:cs="Times New Roman"/>
-          <w:sz w:val="22"/>
-          <w:szCs w:val="22"/>
-        </w:rPr>
-        <w:t>Used</w:t>
-      </w:r>
-      <w:r>
-        <w:rPr>
-          <w:rFonts w:ascii="Times New Roman" w:hAnsi="Times New Roman" w:cs="Times New Roman"/>
-          <w:sz w:val="22"/>
-          <w:szCs w:val="22"/>
-        </w:rPr>
-        <w:t xml:space="preserve"> Java, Java Swing, Observer and </w:t>
-      </w:r>
-      <w:proofErr w:type="spellStart"/>
-      <w:r>
-        <w:rPr>
-          <w:rFonts w:ascii="Times New Roman" w:hAnsi="Times New Roman" w:cs="Times New Roman"/>
-          <w:sz w:val="22"/>
-          <w:szCs w:val="22"/>
-        </w:rPr>
-        <w:t>Observale</w:t>
-      </w:r>
-      <w:proofErr w:type="spellEnd"/>
-      <w:r>
-        <w:rPr>
-          <w:rFonts w:ascii="Times New Roman" w:hAnsi="Times New Roman" w:cs="Times New Roman"/>
-          <w:sz w:val="22"/>
-          <w:szCs w:val="22"/>
-        </w:rPr>
-        <w:t xml:space="preserve"> to build an application </w:t>
-      </w:r>
-      <w:r>
-        <w:rPr>
-          <w:rFonts w:ascii="Times New Roman" w:hAnsi="Times New Roman" w:cs="Times New Roman"/>
-          <w:sz w:val="22"/>
-          <w:szCs w:val="22"/>
-        </w:rPr>
-        <w:t>using</w:t>
-      </w:r>
-      <w:r>
-        <w:rPr>
-          <w:rFonts w:ascii="Times New Roman" w:hAnsi="Times New Roman" w:cs="Times New Roman"/>
-          <w:sz w:val="22"/>
-          <w:szCs w:val="22"/>
-        </w:rPr>
-        <w:t xml:space="preserve"> Shannon’s theorem to calculate Maximum Data Rate. </w:t>
-      </w:r>
-      <w:r>
-        <w:rPr>
-          <w:rFonts w:ascii="Times New Roman" w:hAnsi="Times New Roman" w:cs="Times New Roman"/>
-          <w:sz w:val="22"/>
-          <w:szCs w:val="22"/>
-        </w:rPr>
-        <w:t>The codes were</w:t>
-      </w:r>
-      <w:r>
-        <w:rPr>
-          <w:rFonts w:ascii="Times New Roman" w:hAnsi="Times New Roman" w:cs="Times New Roman"/>
-          <w:sz w:val="22"/>
-          <w:szCs w:val="22"/>
-        </w:rPr>
-        <w:t xml:space="preserve"> tested by using J</w:t>
-      </w:r>
-      <w:r>
-        <w:rPr>
-          <w:rFonts w:ascii="Times New Roman" w:hAnsi="Times New Roman" w:cs="Times New Roman"/>
-          <w:sz w:val="22"/>
-          <w:szCs w:val="22"/>
-        </w:rPr>
-        <w:t>U</w:t>
-      </w:r>
-      <w:r>
-        <w:rPr>
-          <w:rFonts w:ascii="Times New Roman" w:hAnsi="Times New Roman" w:cs="Times New Roman"/>
-          <w:sz w:val="22"/>
-          <w:szCs w:val="22"/>
-        </w:rPr>
-        <w:t>nit.</w:t>
-      </w:r>
-    </w:p>
-    <w:p>
-      <w:pPr>
-        <w:pStyle w:val="ListBullet"/>
-        <w:spacing w:line="360" w:lineRule="auto"/>
-        <w:rPr>
-          <w:rFonts w:ascii="Times New Roman" w:hAnsi="Times New Roman" w:cs="Times New Roman"/>
-          <w:sz w:val="22"/>
-          <w:szCs w:val="22"/>
-        </w:rPr>
-      </w:pPr>
-      <w:r>
-        <w:rPr>
-          <w:rFonts w:ascii="Times New Roman" w:hAnsi="Times New Roman" w:cs="Times New Roman"/>
-          <w:b/>
-          <w:sz w:val="22"/>
-          <w:szCs w:val="22"/>
-        </w:rPr>
-        <w:t>Project-3 Enterprise Application Programming</w:t>
-      </w:r>
-      <w:r>
-        <w:rPr>
-          <w:b/>
-        </w:rPr>
-        <w:t>:</w:t>
-      </w:r>
-      <w:r>
-        <w:t xml:space="preserve"> </w:t>
-      </w:r>
-      <w:r>
-        <w:rPr>
-          <w:rFonts w:ascii="Times New Roman" w:hAnsi="Times New Roman" w:cs="Times New Roman"/>
-          <w:sz w:val="22"/>
-          <w:szCs w:val="22"/>
-        </w:rPr>
-        <w:t>Work</w:t>
-      </w:r>
-      <w:r>
-        <w:rPr>
-          <w:rFonts w:ascii="Times New Roman" w:hAnsi="Times New Roman" w:cs="Times New Roman"/>
-          <w:sz w:val="22"/>
-          <w:szCs w:val="22"/>
-        </w:rPr>
-        <w:t>ed</w:t>
-      </w:r>
-      <w:r>
-        <w:rPr>
-          <w:rFonts w:ascii="Times New Roman" w:hAnsi="Times New Roman" w:cs="Times New Roman"/>
-          <w:sz w:val="22"/>
-          <w:szCs w:val="22"/>
-        </w:rPr>
-        <w:t xml:space="preserve"> with a multithreaded Java server program with a client. A client</w:t>
-      </w:r>
-      <w:r>
-        <w:rPr>
-          <w:rFonts w:ascii="Times New Roman" w:hAnsi="Times New Roman" w:cs="Times New Roman"/>
-          <w:sz w:val="22"/>
-          <w:szCs w:val="22"/>
-        </w:rPr>
-        <w:t xml:space="preserve"> sent</w:t>
-      </w:r>
-      <w:r>
-        <w:rPr>
-          <w:rFonts w:ascii="Times New Roman" w:hAnsi="Times New Roman" w:cs="Times New Roman"/>
-          <w:sz w:val="22"/>
-          <w:szCs w:val="22"/>
-        </w:rPr>
-        <w:t xml:space="preserve"> </w:t>
-      </w:r>
-      <w:proofErr w:type="spellStart"/>
-      <w:r>
-        <w:rPr>
-          <w:rFonts w:ascii="Times New Roman" w:hAnsi="Times New Roman" w:cs="Times New Roman"/>
-          <w:sz w:val="22"/>
-          <w:szCs w:val="22"/>
-        </w:rPr>
-        <w:t>FishStick</w:t>
-      </w:r>
-      <w:proofErr w:type="spellEnd"/>
-      <w:r>
-        <w:rPr>
-          <w:rFonts w:ascii="Times New Roman" w:hAnsi="Times New Roman" w:cs="Times New Roman"/>
-          <w:sz w:val="22"/>
-          <w:szCs w:val="22"/>
-        </w:rPr>
-        <w:t xml:space="preserve"> objects to the server for insertion into a database using a simple text-based protocol and Java Serialization to marshal communications.</w:t>
-      </w:r>
-    </w:p>
-    <w:p>
-      <w:pPr>
-        <w:pStyle w:val="ListBullet"/>
-        <w:spacing w:line="360" w:lineRule="auto"/>
-        <w:rPr>
-          <w:rFonts w:ascii="Times New Roman" w:hAnsi="Times New Roman" w:cs="Times New Roman"/>
-          <w:sz w:val="22"/>
-          <w:szCs w:val="22"/>
-        </w:rPr>
-      </w:pPr>
-      <w:r>
-        <w:rPr>
-          <w:rFonts w:ascii="Times New Roman" w:hAnsi="Times New Roman" w:cs="Times New Roman"/>
-          <w:b/>
-          <w:sz w:val="22"/>
-          <w:szCs w:val="22"/>
-        </w:rPr>
-        <w:t>Project-4 JEE:</w:t>
-      </w:r>
-      <w:r>
-        <w:t xml:space="preserve"> </w:t>
-      </w:r>
-      <w:r>
-        <w:rPr>
-          <w:rFonts w:ascii="Times New Roman" w:hAnsi="Times New Roman" w:cs="Times New Roman"/>
-          <w:sz w:val="22"/>
-          <w:szCs w:val="22"/>
-        </w:rPr>
-        <w:t xml:space="preserve">A </w:t>
-      </w:r>
-      <w:proofErr w:type="spellStart"/>
-      <w:r>
-        <w:rPr>
-          <w:rFonts w:ascii="Times New Roman" w:hAnsi="Times New Roman" w:cs="Times New Roman"/>
-          <w:sz w:val="22"/>
-          <w:szCs w:val="22"/>
-        </w:rPr>
-        <w:t>FishStick</w:t>
-      </w:r>
-      <w:proofErr w:type="spellEnd"/>
-      <w:r>
-        <w:rPr>
-          <w:rFonts w:ascii="Times New Roman" w:hAnsi="Times New Roman" w:cs="Times New Roman"/>
-          <w:sz w:val="22"/>
-          <w:szCs w:val="22"/>
-        </w:rPr>
-        <w:t xml:space="preserve"> </w:t>
-      </w:r>
-      <w:r>
-        <w:rPr>
-          <w:rFonts w:ascii="Times New Roman" w:hAnsi="Times New Roman" w:cs="Times New Roman"/>
-          <w:sz w:val="22"/>
-          <w:szCs w:val="22"/>
-        </w:rPr>
-        <w:t>J</w:t>
-      </w:r>
-      <w:r>
-        <w:rPr>
-          <w:rFonts w:ascii="Times New Roman" w:hAnsi="Times New Roman" w:cs="Times New Roman"/>
-          <w:sz w:val="22"/>
-          <w:szCs w:val="22"/>
-        </w:rPr>
-        <w:t xml:space="preserve">EE application which was available to insert and view </w:t>
-      </w:r>
-      <w:proofErr w:type="spellStart"/>
-      <w:r>
-        <w:rPr>
-          <w:rFonts w:ascii="Times New Roman" w:hAnsi="Times New Roman" w:cs="Times New Roman"/>
-          <w:sz w:val="22"/>
-          <w:szCs w:val="22"/>
-        </w:rPr>
-        <w:t>FishStick</w:t>
-      </w:r>
-      <w:proofErr w:type="spellEnd"/>
-      <w:r>
-        <w:rPr>
-          <w:rFonts w:ascii="Times New Roman" w:hAnsi="Times New Roman" w:cs="Times New Roman"/>
-          <w:sz w:val="22"/>
-          <w:szCs w:val="22"/>
-        </w:rPr>
-        <w:t xml:space="preserve"> records</w:t>
-      </w:r>
-      <w:r>
-        <w:rPr>
-          <w:rFonts w:ascii="Times New Roman" w:hAnsi="Times New Roman" w:cs="Times New Roman"/>
-          <w:sz w:val="22"/>
-          <w:szCs w:val="22"/>
-        </w:rPr>
-        <w:t>. There were five client types Console with CORBA</w:t>
-      </w:r>
-      <w:r>
-        <w:rPr>
-          <w:rFonts w:ascii="Times New Roman" w:hAnsi="Times New Roman" w:cs="Times New Roman"/>
-          <w:sz w:val="22"/>
-          <w:szCs w:val="22"/>
-        </w:rPr>
-        <w:t xml:space="preserve"> </w:t>
-      </w:r>
-      <w:r>
-        <w:rPr>
-          <w:rFonts w:ascii="Times New Roman" w:hAnsi="Times New Roman" w:cs="Times New Roman"/>
-          <w:sz w:val="22"/>
-          <w:szCs w:val="22"/>
-        </w:rPr>
-        <w:t>client</w:t>
-      </w:r>
-      <w:r>
-        <w:rPr>
-          <w:rFonts w:ascii="Times New Roman" w:hAnsi="Times New Roman" w:cs="Times New Roman"/>
-          <w:sz w:val="22"/>
-          <w:szCs w:val="22"/>
-        </w:rPr>
-        <w:t>s</w:t>
-      </w:r>
-      <w:r>
-        <w:rPr>
-          <w:rFonts w:ascii="Times New Roman" w:hAnsi="Times New Roman" w:cs="Times New Roman"/>
-          <w:sz w:val="22"/>
-          <w:szCs w:val="22"/>
-        </w:rPr>
-        <w:t>, Swing with CORBA</w:t>
-      </w:r>
-      <w:r>
-        <w:rPr>
-          <w:rFonts w:ascii="Times New Roman" w:hAnsi="Times New Roman" w:cs="Times New Roman"/>
-          <w:sz w:val="22"/>
-          <w:szCs w:val="22"/>
-        </w:rPr>
-        <w:t xml:space="preserve"> </w:t>
-      </w:r>
-      <w:r>
-        <w:rPr>
-          <w:rFonts w:ascii="Times New Roman" w:hAnsi="Times New Roman" w:cs="Times New Roman"/>
-          <w:sz w:val="22"/>
-          <w:szCs w:val="22"/>
-        </w:rPr>
-        <w:t>client</w:t>
-      </w:r>
-      <w:r>
-        <w:rPr>
-          <w:rFonts w:ascii="Times New Roman" w:hAnsi="Times New Roman" w:cs="Times New Roman"/>
-          <w:sz w:val="22"/>
-          <w:szCs w:val="22"/>
-        </w:rPr>
-        <w:t>s</w:t>
-      </w:r>
-      <w:r>
-        <w:rPr>
-          <w:rFonts w:ascii="Times New Roman" w:hAnsi="Times New Roman" w:cs="Times New Roman"/>
-          <w:sz w:val="22"/>
-          <w:szCs w:val="22"/>
-        </w:rPr>
-        <w:t>, JavaFX with CORBA</w:t>
-      </w:r>
-      <w:r>
-        <w:rPr>
-          <w:rFonts w:ascii="Times New Roman" w:hAnsi="Times New Roman" w:cs="Times New Roman"/>
-          <w:sz w:val="22"/>
-          <w:szCs w:val="22"/>
-        </w:rPr>
-        <w:t xml:space="preserve"> </w:t>
-      </w:r>
-      <w:r>
-        <w:rPr>
-          <w:rFonts w:ascii="Times New Roman" w:hAnsi="Times New Roman" w:cs="Times New Roman"/>
-          <w:sz w:val="22"/>
-          <w:szCs w:val="22"/>
-        </w:rPr>
-        <w:t>client</w:t>
-      </w:r>
-      <w:r>
-        <w:rPr>
-          <w:rFonts w:ascii="Times New Roman" w:hAnsi="Times New Roman" w:cs="Times New Roman"/>
-          <w:sz w:val="22"/>
-          <w:szCs w:val="22"/>
-        </w:rPr>
-        <w:t>s</w:t>
-      </w:r>
-      <w:r>
-        <w:rPr>
-          <w:rFonts w:ascii="Times New Roman" w:hAnsi="Times New Roman" w:cs="Times New Roman"/>
-          <w:sz w:val="22"/>
-          <w:szCs w:val="22"/>
-        </w:rPr>
-        <w:t>, JavaFX with REST</w:t>
-      </w:r>
-      <w:r>
-        <w:rPr>
-          <w:rFonts w:ascii="Times New Roman" w:hAnsi="Times New Roman" w:cs="Times New Roman"/>
-          <w:sz w:val="22"/>
-          <w:szCs w:val="22"/>
-        </w:rPr>
-        <w:t xml:space="preserve"> </w:t>
-      </w:r>
-      <w:r>
-        <w:rPr>
-          <w:rFonts w:ascii="Times New Roman" w:hAnsi="Times New Roman" w:cs="Times New Roman"/>
-          <w:sz w:val="22"/>
-          <w:szCs w:val="22"/>
-        </w:rPr>
-        <w:t>client</w:t>
-      </w:r>
-      <w:r>
-        <w:rPr>
-          <w:rFonts w:ascii="Times New Roman" w:hAnsi="Times New Roman" w:cs="Times New Roman"/>
-          <w:sz w:val="22"/>
-          <w:szCs w:val="22"/>
-        </w:rPr>
-        <w:t>s</w:t>
-      </w:r>
-      <w:r>
-        <w:rPr>
-          <w:rFonts w:ascii="Times New Roman" w:hAnsi="Times New Roman" w:cs="Times New Roman"/>
-          <w:sz w:val="22"/>
-          <w:szCs w:val="22"/>
-        </w:rPr>
-        <w:t xml:space="preserve">, </w:t>
-      </w:r>
-      <w:r>
-        <w:rPr>
-          <w:rFonts w:ascii="Times New Roman" w:hAnsi="Times New Roman" w:cs="Times New Roman"/>
-          <w:sz w:val="22"/>
-          <w:szCs w:val="22"/>
-        </w:rPr>
-        <w:t xml:space="preserve">and </w:t>
-      </w:r>
-      <w:r>
-        <w:rPr>
-          <w:rFonts w:ascii="Times New Roman" w:hAnsi="Times New Roman" w:cs="Times New Roman"/>
-          <w:sz w:val="22"/>
-          <w:szCs w:val="22"/>
-        </w:rPr>
-        <w:t>Android with REST</w:t>
-      </w:r>
-      <w:r>
-        <w:rPr>
-          <w:rFonts w:ascii="Times New Roman" w:hAnsi="Times New Roman" w:cs="Times New Roman"/>
-          <w:sz w:val="22"/>
-          <w:szCs w:val="22"/>
-        </w:rPr>
-        <w:t xml:space="preserve"> </w:t>
-      </w:r>
-      <w:r>
-        <w:rPr>
-          <w:rFonts w:ascii="Times New Roman" w:hAnsi="Times New Roman" w:cs="Times New Roman"/>
-          <w:sz w:val="22"/>
-          <w:szCs w:val="22"/>
-        </w:rPr>
-        <w:t>client</w:t>
-      </w:r>
-      <w:r>
-        <w:rPr>
-          <w:rFonts w:ascii="Times New Roman" w:hAnsi="Times New Roman" w:cs="Times New Roman"/>
-          <w:sz w:val="22"/>
-          <w:szCs w:val="22"/>
-        </w:rPr>
-        <w:t>s</w:t>
-      </w:r>
-      <w:r>
-        <w:rPr>
-          <w:rFonts w:ascii="Times New Roman" w:hAnsi="Times New Roman" w:cs="Times New Roman"/>
-          <w:sz w:val="22"/>
-          <w:szCs w:val="22"/>
-        </w:rPr>
-        <w:t>.</w:t>
-      </w:r>
-      <w:r>
-        <w:rPr>
-          <w:rFonts w:ascii="Times New Roman" w:hAnsi="Times New Roman" w:cs="Times New Roman"/>
-          <w:sz w:val="22"/>
-          <w:szCs w:val="22"/>
-        </w:rPr>
-        <w:t xml:space="preserve"> </w:t>
-      </w:r>
-      <w:r>
-        <w:rPr>
-          <w:rFonts w:ascii="Times New Roman" w:hAnsi="Times New Roman" w:cs="Times New Roman"/>
-          <w:sz w:val="22"/>
-          <w:szCs w:val="22"/>
-        </w:rPr>
-        <w:t xml:space="preserve">The clients communicate with CORBA or REST to the JEE Enterprise Beans/REST web service on </w:t>
-      </w:r>
-      <w:proofErr w:type="spellStart"/>
-      <w:r>
-        <w:rPr>
-          <w:rFonts w:ascii="Times New Roman" w:hAnsi="Times New Roman" w:cs="Times New Roman"/>
-          <w:sz w:val="22"/>
-          <w:szCs w:val="22"/>
-        </w:rPr>
-        <w:t>GlassFish</w:t>
-      </w:r>
-      <w:proofErr w:type="spellEnd"/>
-      <w:r>
-        <w:rPr>
-          <w:rFonts w:ascii="Times New Roman" w:hAnsi="Times New Roman" w:cs="Times New Roman"/>
-          <w:sz w:val="22"/>
-          <w:szCs w:val="22"/>
-        </w:rPr>
-        <w:t xml:space="preserve">. </w:t>
-      </w:r>
+      <w:bookmarkStart w:id="0" w:name="_GoBack"/>
+      <w:bookmarkEnd w:id="0"/>
     </w:p>
     <w:p>
       <w:pPr>
@@ -1790,38 +981,36 @@
           <w:numId w:val="0"/>
         </w:numPr>
         <w:spacing w:line="360" w:lineRule="auto"/>
-        <w:ind w:left="144"/>
-        <w:rPr>
-          <w:rFonts w:ascii="Times New Roman" w:hAnsi="Times New Roman" w:cs="Times New Roman"/>
-          <w:sz w:val="22"/>
-          <w:szCs w:val="22"/>
-        </w:rPr>
-      </w:pPr>
-    </w:p>
-    <w:p>
-      <w:pPr>
-        <w:spacing w:line="360" w:lineRule="auto"/>
-        <w:rPr>
-          <w:rFonts w:ascii="Times New Roman" w:eastAsia="PMingLiU" w:hAnsi="Times New Roman" w:cs="Times New Roman"/>
+        <w:rPr>
+          <w:rFonts w:ascii="Times New Roman" w:hAnsi="Times New Roman" w:cs="Times New Roman"/>
           <w:b/>
           <w:bCs/>
           <w:caps/>
+          <w:color w:val="auto"/>
           <w:sz w:val="20"/>
-          <w:szCs w:val="20"/>
-          <w:lang w:val="en-US" w:eastAsia="ja-JP"/>
-        </w:rPr>
-      </w:pPr>
-      <w:r>
-        <w:rPr>
-          <w:rFonts w:ascii="Times New Roman" w:eastAsia="PMingLiU" w:hAnsi="Times New Roman" w:cs="Times New Roman"/>
+        </w:rPr>
+      </w:pPr>
+      <w:r>
+        <w:rPr>
+          <w:rFonts w:ascii="Times New Roman" w:hAnsi="Times New Roman" w:cs="Times New Roman"/>
           <w:b/>
           <w:bCs/>
           <w:caps/>
+          <w:color w:val="auto"/>
           <w:sz w:val="20"/>
-          <w:szCs w:val="20"/>
-          <w:lang w:val="en-US" w:eastAsia="ja-JP"/>
-        </w:rPr>
-        <w:t>PyThon projects</w:t>
+        </w:rPr>
+        <w:t>Web Programming project</w:t>
+      </w:r>
+      <w:r>
+        <w:rPr>
+          <w:rFonts w:ascii="Times New Roman" w:hAnsi="Times New Roman" w:cs="Times New Roman"/>
+          <w:b/>
+          <w:bCs/>
+          <w:caps/>
+          <w:color w:val="auto"/>
+          <w:sz w:val="20"/>
+        </w:rPr>
+        <w:t>s</w:t>
       </w:r>
     </w:p>
     <w:p>
@@ -1833,13 +1022,87 @@
         </w:numPr>
         <w:spacing w:line="360" w:lineRule="auto"/>
         <w:rPr>
+          <w:rFonts w:ascii="Times New Roman" w:hAnsi="Times New Roman" w:cs="Times New Roman"/>
+          <w:b/>
+          <w:bCs/>
+          <w:caps/>
+          <w:color w:val="auto"/>
+          <w:sz w:val="20"/>
+        </w:rPr>
+      </w:pPr>
+    </w:p>
+    <w:p>
+      <w:pPr>
+        <w:pStyle w:val="ListBullet"/>
+        <w:spacing w:line="360" w:lineRule="auto"/>
+        <w:rPr>
+          <w:rFonts w:ascii="Times New Roman" w:hAnsi="Times New Roman" w:cs="Times New Roman"/>
+          <w:sz w:val="22"/>
+          <w:szCs w:val="22"/>
+        </w:rPr>
+      </w:pPr>
+      <w:r>
+        <w:rPr>
+          <w:rFonts w:ascii="Times New Roman" w:hAnsi="Times New Roman" w:cs="Times New Roman"/>
+          <w:b/>
+          <w:sz w:val="22"/>
+          <w:szCs w:val="22"/>
+        </w:rPr>
+        <w:t>Project-1</w:t>
+      </w:r>
+      <w:r>
+        <w:rPr>
+          <w:rFonts w:ascii="Times New Roman" w:hAnsi="Times New Roman" w:cs="Times New Roman"/>
+          <w:b/>
+          <w:sz w:val="22"/>
+          <w:szCs w:val="22"/>
+        </w:rPr>
+        <w:t xml:space="preserve"> Personal’s website</w:t>
+      </w:r>
+      <w:r>
+        <w:rPr>
+          <w:rFonts w:ascii="Times New Roman" w:hAnsi="Times New Roman" w:cs="Times New Roman"/>
+          <w:b/>
+          <w:sz w:val="22"/>
+          <w:szCs w:val="22"/>
+        </w:rPr>
+        <w:t>:</w:t>
+      </w:r>
+      <w:r>
+        <w:rPr>
+          <w:rFonts w:ascii="Times New Roman" w:hAnsi="Times New Roman" w:cs="Times New Roman"/>
+          <w:b/>
+          <w:sz w:val="22"/>
+          <w:szCs w:val="22"/>
+        </w:rPr>
+        <w:t xml:space="preserve"> </w:t>
+      </w:r>
+      <w:r>
+        <w:rPr>
+          <w:rFonts w:ascii="Times New Roman" w:hAnsi="Times New Roman" w:cs="Times New Roman"/>
+          <w:sz w:val="22"/>
+          <w:szCs w:val="22"/>
+        </w:rPr>
+        <w:t>Used HTML, CSS and JavaScript to build personal’s website.</w:t>
+      </w:r>
+    </w:p>
+    <w:p>
+      <w:pPr>
+        <w:pStyle w:val="ListBullet"/>
+        <w:numPr>
+          <w:ilvl w:val="0"/>
+          <w:numId w:val="0"/>
+        </w:numPr>
+        <w:spacing w:line="360" w:lineRule="auto"/>
+        <w:ind w:left="144"/>
+        <w:rPr>
           <w:rStyle w:val="Hyperlink"/>
           <w:rFonts w:eastAsiaTheme="minorEastAsia"/>
           <w:sz w:val="22"/>
           <w:szCs w:val="22"/>
         </w:rPr>
       </w:pPr>
-      <w:hyperlink r:id="rId8" w:history="1">
+      <w:hyperlink r:id="rId7" w:history="1">
         <w:r>
           <w:rPr>
             <w:rStyle w:val="Hyperlink"/>
@@ -1850,273 +1113,55 @@
           <w:t>www.minhdo.tech</w:t>
         </w:r>
       </w:hyperlink>
-      <w:r>
-        <w:rPr>
-          <w:rStyle w:val="Hyperlink"/>
-          <w:rFonts w:eastAsiaTheme="minorEastAsia"/>
-          <w:sz w:val="22"/>
-          <w:szCs w:val="22"/>
+    </w:p>
+    <w:p>
+      <w:pPr>
+        <w:pStyle w:val="ListBullet"/>
+        <w:spacing w:line="360" w:lineRule="auto"/>
+        <w:rPr>
+          <w:rFonts w:ascii="Times New Roman" w:hAnsi="Times New Roman" w:cs="Times New Roman"/>
+          <w:sz w:val="22"/>
+          <w:szCs w:val="22"/>
+        </w:rPr>
+      </w:pPr>
+      <w:r>
+        <w:rPr>
+          <w:rFonts w:ascii="Times New Roman" w:hAnsi="Times New Roman" w:cs="Times New Roman"/>
+          <w:b/>
+          <w:sz w:val="22"/>
+          <w:szCs w:val="22"/>
+        </w:rPr>
+        <w:t>Project-2 Software Development Project:</w:t>
+      </w:r>
+      <w:r>
+        <w:rPr>
+          <w:b/>
         </w:rPr>
         <w:t xml:space="preserve"> </w:t>
       </w:r>
-    </w:p>
-    <w:p>
-      <w:pPr>
-        <w:pStyle w:val="ListBullet"/>
-        <w:spacing w:line="360" w:lineRule="auto"/>
-      </w:pPr>
-      <w:r>
-        <w:rPr>
-          <w:rFonts w:ascii="Times New Roman" w:hAnsi="Times New Roman" w:cs="Times New Roman"/>
-          <w:b/>
-          <w:sz w:val="22"/>
-          <w:szCs w:val="22"/>
-        </w:rPr>
-        <w:t>Project-1 Tandberg's controller</w:t>
-      </w:r>
-      <w:r>
-        <w:rPr>
-          <w:b/>
-        </w:rPr>
-        <w:t>:</w:t>
-      </w:r>
-      <w:r>
-        <w:rPr>
-          <w:b/>
-        </w:rPr>
-        <w:t xml:space="preserve"> </w:t>
-      </w:r>
-      <w:r>
-        <w:t xml:space="preserve"> </w:t>
-      </w:r>
-      <w:r>
-        <w:rPr>
-          <w:rFonts w:ascii="Times New Roman" w:hAnsi="Times New Roman" w:cs="Times New Roman"/>
-          <w:sz w:val="22"/>
-          <w:szCs w:val="22"/>
-        </w:rPr>
-        <w:t>A T</w:t>
-      </w:r>
-      <w:r>
-        <w:rPr>
-          <w:rFonts w:ascii="Times New Roman" w:hAnsi="Times New Roman" w:cs="Times New Roman"/>
-          <w:sz w:val="22"/>
-          <w:szCs w:val="22"/>
-        </w:rPr>
-        <w:t>andberg video conferencing system's controller that help</w:t>
-      </w:r>
-      <w:r>
-        <w:rPr>
-          <w:rFonts w:ascii="Times New Roman" w:hAnsi="Times New Roman" w:cs="Times New Roman"/>
-          <w:sz w:val="22"/>
-          <w:szCs w:val="22"/>
-        </w:rPr>
-        <w:t>ed</w:t>
-      </w:r>
-      <w:r>
-        <w:rPr>
-          <w:rFonts w:ascii="Times New Roman" w:hAnsi="Times New Roman" w:cs="Times New Roman"/>
-          <w:sz w:val="22"/>
-          <w:szCs w:val="22"/>
-        </w:rPr>
-        <w:t xml:space="preserve"> users control Tandberg systems from their computer.</w:t>
-      </w:r>
-    </w:p>
-    <w:p>
-      <w:pPr>
-        <w:pStyle w:val="ListBullet"/>
-        <w:spacing w:line="360" w:lineRule="auto"/>
-      </w:pPr>
-      <w:r>
-        <w:rPr>
-          <w:rFonts w:ascii="Times New Roman" w:hAnsi="Times New Roman" w:cs="Times New Roman"/>
-          <w:b/>
-          <w:sz w:val="22"/>
-          <w:szCs w:val="22"/>
-        </w:rPr>
-        <w:lastRenderedPageBreak/>
-        <w:t xml:space="preserve">Project-2 </w:t>
-      </w:r>
-      <w:proofErr w:type="spellStart"/>
-      <w:r>
-        <w:rPr>
-          <w:rFonts w:ascii="Times New Roman" w:hAnsi="Times New Roman" w:cs="Times New Roman"/>
-          <w:b/>
-          <w:sz w:val="22"/>
-          <w:szCs w:val="22"/>
-        </w:rPr>
-        <w:t>cvs</w:t>
-      </w:r>
-      <w:proofErr w:type="spellEnd"/>
-      <w:r>
-        <w:rPr>
-          <w:rFonts w:ascii="Times New Roman" w:hAnsi="Times New Roman" w:cs="Times New Roman"/>
-          <w:b/>
-          <w:sz w:val="22"/>
-          <w:szCs w:val="22"/>
-        </w:rPr>
-        <w:t xml:space="preserve"> Helper</w:t>
-      </w:r>
-      <w:r>
-        <w:rPr>
-          <w:rFonts w:ascii="Times New Roman" w:hAnsi="Times New Roman" w:cs="Times New Roman"/>
-          <w:b/>
-          <w:sz w:val="22"/>
-          <w:szCs w:val="22"/>
-        </w:rPr>
-        <w:t>:</w:t>
-      </w:r>
-      <w:r>
-        <w:rPr>
-          <w:b/>
-        </w:rPr>
-        <w:t xml:space="preserve"> </w:t>
-      </w:r>
-      <w:r>
-        <w:rPr>
-          <w:rFonts w:ascii="Times New Roman" w:hAnsi="Times New Roman" w:cs="Times New Roman"/>
-          <w:sz w:val="22"/>
-          <w:szCs w:val="22"/>
-        </w:rPr>
-        <w:t>An application that provided</w:t>
-      </w:r>
-      <w:r>
-        <w:rPr>
-          <w:rFonts w:ascii="Times New Roman" w:hAnsi="Times New Roman" w:cs="Times New Roman"/>
-          <w:sz w:val="22"/>
-          <w:szCs w:val="22"/>
-        </w:rPr>
-        <w:t xml:space="preserve"> import</w:t>
-      </w:r>
-      <w:r>
-        <w:rPr>
-          <w:rFonts w:ascii="Times New Roman" w:hAnsi="Times New Roman" w:cs="Times New Roman"/>
-          <w:sz w:val="22"/>
-          <w:szCs w:val="22"/>
-        </w:rPr>
-        <w:t>ing</w:t>
-      </w:r>
-      <w:r>
-        <w:rPr>
-          <w:rFonts w:ascii="Times New Roman" w:hAnsi="Times New Roman" w:cs="Times New Roman"/>
-          <w:sz w:val="22"/>
-          <w:szCs w:val="22"/>
-        </w:rPr>
-        <w:t xml:space="preserve"> </w:t>
-      </w:r>
-      <w:proofErr w:type="spellStart"/>
-      <w:r>
-        <w:rPr>
-          <w:rFonts w:ascii="Times New Roman" w:hAnsi="Times New Roman" w:cs="Times New Roman"/>
-          <w:sz w:val="22"/>
-          <w:szCs w:val="22"/>
-        </w:rPr>
-        <w:t>cvs</w:t>
-      </w:r>
-      <w:proofErr w:type="spellEnd"/>
-      <w:r>
-        <w:rPr>
-          <w:rFonts w:ascii="Times New Roman" w:hAnsi="Times New Roman" w:cs="Times New Roman"/>
-          <w:sz w:val="22"/>
-          <w:szCs w:val="22"/>
-        </w:rPr>
-        <w:t xml:space="preserve"> file into </w:t>
-      </w:r>
-      <w:r>
-        <w:rPr>
-          <w:rFonts w:ascii="Times New Roman" w:hAnsi="Times New Roman" w:cs="Times New Roman"/>
-          <w:sz w:val="22"/>
-          <w:szCs w:val="22"/>
-        </w:rPr>
-        <w:t xml:space="preserve">a </w:t>
-      </w:r>
-      <w:r>
-        <w:rPr>
-          <w:rFonts w:ascii="Times New Roman" w:hAnsi="Times New Roman" w:cs="Times New Roman"/>
-          <w:sz w:val="22"/>
-          <w:szCs w:val="22"/>
-        </w:rPr>
-        <w:t>database, add</w:t>
-      </w:r>
-      <w:r>
-        <w:rPr>
-          <w:rFonts w:ascii="Times New Roman" w:hAnsi="Times New Roman" w:cs="Times New Roman"/>
-          <w:sz w:val="22"/>
-          <w:szCs w:val="22"/>
-        </w:rPr>
-        <w:t>ing</w:t>
-      </w:r>
-      <w:r>
-        <w:rPr>
-          <w:rFonts w:ascii="Times New Roman" w:hAnsi="Times New Roman" w:cs="Times New Roman"/>
-          <w:sz w:val="22"/>
-          <w:szCs w:val="22"/>
-        </w:rPr>
-        <w:t xml:space="preserve"> new records, edit</w:t>
-      </w:r>
-      <w:r>
-        <w:rPr>
-          <w:rFonts w:ascii="Times New Roman" w:hAnsi="Times New Roman" w:cs="Times New Roman"/>
-          <w:sz w:val="22"/>
-          <w:szCs w:val="22"/>
-        </w:rPr>
-        <w:t>ing records, deleting</w:t>
-      </w:r>
-      <w:r>
-        <w:rPr>
-          <w:rFonts w:ascii="Times New Roman" w:hAnsi="Times New Roman" w:cs="Times New Roman"/>
-          <w:sz w:val="22"/>
-          <w:szCs w:val="22"/>
-        </w:rPr>
-        <w:t xml:space="preserve"> records and search</w:t>
-      </w:r>
-      <w:r>
-        <w:rPr>
-          <w:rFonts w:ascii="Times New Roman" w:hAnsi="Times New Roman" w:cs="Times New Roman"/>
-          <w:sz w:val="22"/>
-          <w:szCs w:val="22"/>
-        </w:rPr>
-        <w:t>ing</w:t>
-      </w:r>
-      <w:r>
-        <w:rPr>
-          <w:rFonts w:ascii="Times New Roman" w:hAnsi="Times New Roman" w:cs="Times New Roman"/>
-          <w:sz w:val="22"/>
-          <w:szCs w:val="22"/>
-        </w:rPr>
-        <w:t xml:space="preserve"> records</w:t>
-      </w:r>
-      <w:r>
-        <w:rPr>
-          <w:rFonts w:ascii="Times New Roman" w:hAnsi="Times New Roman" w:cs="Times New Roman"/>
-          <w:sz w:val="22"/>
-          <w:szCs w:val="22"/>
-        </w:rPr>
-        <w:t xml:space="preserve"> for</w:t>
-      </w:r>
-      <w:r>
-        <w:rPr>
-          <w:rFonts w:ascii="Times New Roman" w:hAnsi="Times New Roman" w:cs="Times New Roman"/>
-          <w:sz w:val="22"/>
-          <w:szCs w:val="22"/>
-        </w:rPr>
-        <w:t xml:space="preserve"> the</w:t>
-      </w:r>
-      <w:r>
-        <w:rPr>
-          <w:rFonts w:ascii="Times New Roman" w:hAnsi="Times New Roman" w:cs="Times New Roman"/>
-          <w:sz w:val="22"/>
-          <w:szCs w:val="22"/>
-        </w:rPr>
-        <w:t xml:space="preserve"> user</w:t>
-      </w:r>
-      <w:r>
-        <w:rPr>
-          <w:rFonts w:ascii="Times New Roman" w:hAnsi="Times New Roman" w:cs="Times New Roman"/>
-          <w:sz w:val="22"/>
-          <w:szCs w:val="22"/>
-        </w:rPr>
-        <w:t>s</w:t>
+      <w:r>
+        <w:rPr>
+          <w:rFonts w:ascii="Times New Roman" w:hAnsi="Times New Roman" w:cs="Times New Roman"/>
+          <w:sz w:val="22"/>
+          <w:szCs w:val="22"/>
+        </w:rPr>
+        <w:t>Used</w:t>
+      </w:r>
+      <w:r>
+        <w:rPr>
+          <w:rFonts w:ascii="Times New Roman" w:hAnsi="Times New Roman" w:cs="Times New Roman"/>
+          <w:sz w:val="22"/>
+          <w:szCs w:val="22"/>
+        </w:rPr>
+        <w:t xml:space="preserve"> HTML, CSS, JavaScript and Session Initiation Protocol (SIP) to build an </w:t>
+      </w:r>
+      <w:r>
+        <w:rPr>
+          <w:rFonts w:ascii="Times New Roman" w:hAnsi="Times New Roman" w:cs="Times New Roman"/>
+          <w:sz w:val="22"/>
+          <w:szCs w:val="22"/>
+        </w:rPr>
+        <w:t>application that provided a free voice and video call for users</w:t>
       </w:r>
       <w:r>
         <w:rPr>
@@ -2135,242 +1180,6 @@
           <w:numId w:val="0"/>
         </w:numPr>
         <w:spacing w:line="360" w:lineRule="auto"/>
-        <w:rPr>
-          <w:rFonts w:ascii="Times New Roman" w:hAnsi="Times New Roman" w:cs="Times New Roman"/>
-          <w:sz w:val="22"/>
-          <w:szCs w:val="22"/>
-        </w:rPr>
-      </w:pPr>
-    </w:p>
-    <w:p>
-      <w:pPr>
-        <w:pStyle w:val="ListBullet"/>
-        <w:numPr>
-          <w:ilvl w:val="0"/>
-          <w:numId w:val="0"/>
-        </w:numPr>
-        <w:spacing w:line="360" w:lineRule="auto"/>
-        <w:rPr>
-          <w:rFonts w:ascii="Times New Roman" w:hAnsi="Times New Roman" w:cs="Times New Roman"/>
-          <w:b/>
-          <w:bCs/>
-          <w:caps/>
-          <w:color w:val="auto"/>
-          <w:sz w:val="20"/>
-        </w:rPr>
-      </w:pPr>
-      <w:r>
-        <w:rPr>
-          <w:rFonts w:ascii="Times New Roman" w:hAnsi="Times New Roman" w:cs="Times New Roman"/>
-          <w:b/>
-          <w:bCs/>
-          <w:caps/>
-          <w:color w:val="auto"/>
-          <w:sz w:val="20"/>
-        </w:rPr>
-        <w:t>Web Programming project</w:t>
-      </w:r>
-      <w:r>
-        <w:rPr>
-          <w:rFonts w:ascii="Times New Roman" w:hAnsi="Times New Roman" w:cs="Times New Roman"/>
-          <w:b/>
-          <w:bCs/>
-          <w:caps/>
-          <w:color w:val="auto"/>
-          <w:sz w:val="20"/>
-        </w:rPr>
-        <w:t>s</w:t>
-      </w:r>
-    </w:p>
-    <w:p>
-      <w:pPr>
-        <w:pStyle w:val="ListBullet"/>
-        <w:spacing w:line="360" w:lineRule="auto"/>
-        <w:rPr>
-          <w:rFonts w:ascii="Times New Roman" w:hAnsi="Times New Roman" w:cs="Times New Roman"/>
-          <w:sz w:val="22"/>
-          <w:szCs w:val="22"/>
-        </w:rPr>
-      </w:pPr>
-      <w:r>
-        <w:rPr>
-          <w:rFonts w:ascii="Times New Roman" w:hAnsi="Times New Roman" w:cs="Times New Roman"/>
-          <w:b/>
-          <w:sz w:val="22"/>
-          <w:szCs w:val="22"/>
-        </w:rPr>
-        <w:t>Project-1</w:t>
-      </w:r>
-      <w:r>
-        <w:rPr>
-          <w:rFonts w:ascii="Times New Roman" w:hAnsi="Times New Roman" w:cs="Times New Roman"/>
-          <w:b/>
-          <w:sz w:val="22"/>
-          <w:szCs w:val="22"/>
-        </w:rPr>
-        <w:t xml:space="preserve"> Personal’s website</w:t>
-      </w:r>
-      <w:r>
-        <w:rPr>
-          <w:rFonts w:ascii="Times New Roman" w:hAnsi="Times New Roman" w:cs="Times New Roman"/>
-          <w:b/>
-          <w:sz w:val="22"/>
-          <w:szCs w:val="22"/>
-        </w:rPr>
-        <w:t>:</w:t>
-      </w:r>
-      <w:r>
-        <w:rPr>
-          <w:rFonts w:ascii="Times New Roman" w:hAnsi="Times New Roman" w:cs="Times New Roman"/>
-          <w:b/>
-          <w:sz w:val="22"/>
-          <w:szCs w:val="22"/>
-        </w:rPr>
-        <w:t xml:space="preserve"> </w:t>
-      </w:r>
-      <w:r>
-        <w:rPr>
-          <w:rFonts w:ascii="Times New Roman" w:hAnsi="Times New Roman" w:cs="Times New Roman"/>
-          <w:sz w:val="22"/>
-          <w:szCs w:val="22"/>
-        </w:rPr>
-        <w:t>Used</w:t>
-      </w:r>
-      <w:r>
-        <w:rPr>
-          <w:rFonts w:ascii="Times New Roman" w:hAnsi="Times New Roman" w:cs="Times New Roman"/>
-          <w:sz w:val="22"/>
-          <w:szCs w:val="22"/>
-        </w:rPr>
-        <w:t xml:space="preserve"> HTML, CSS and JavaScript to build personal’s website.</w:t>
-      </w:r>
-    </w:p>
-    <w:p>
-      <w:pPr>
-        <w:pStyle w:val="ListBullet"/>
-        <w:numPr>
-          <w:ilvl w:val="0"/>
-          <w:numId w:val="0"/>
-        </w:numPr>
-        <w:spacing w:line="360" w:lineRule="auto"/>
-        <w:ind w:left="144"/>
-        <w:rPr>
-          <w:rStyle w:val="Hyperlink"/>
-          <w:rFonts w:eastAsiaTheme="minorEastAsia"/>
-          <w:sz w:val="22"/>
-          <w:szCs w:val="22"/>
-        </w:rPr>
-      </w:pPr>
-      <w:hyperlink r:id="rId9" w:history="1">
-        <w:r>
-          <w:rPr>
-            <w:rStyle w:val="Hyperlink"/>
-            <w:rFonts w:eastAsiaTheme="minorEastAsia"/>
-            <w:sz w:val="22"/>
-            <w:szCs w:val="22"/>
-          </w:rPr>
-          <w:t>www.minhdo.tech</w:t>
-        </w:r>
-      </w:hyperlink>
-    </w:p>
-    <w:p>
-      <w:pPr>
-        <w:pStyle w:val="ListBullet"/>
-        <w:spacing w:line="360" w:lineRule="auto"/>
-        <w:rPr>
-          <w:rFonts w:ascii="Times New Roman" w:hAnsi="Times New Roman" w:cs="Times New Roman"/>
-          <w:sz w:val="22"/>
-          <w:szCs w:val="22"/>
-        </w:rPr>
-      </w:pPr>
-      <w:r>
-        <w:rPr>
-          <w:rFonts w:ascii="Times New Roman" w:hAnsi="Times New Roman" w:cs="Times New Roman"/>
-          <w:b/>
-          <w:sz w:val="22"/>
-          <w:szCs w:val="22"/>
-        </w:rPr>
-        <w:t>Project-2 Software Development Project:</w:t>
-      </w:r>
-      <w:r>
-        <w:rPr>
-          <w:b/>
-        </w:rPr>
-        <w:t xml:space="preserve"> </w:t>
-      </w:r>
-      <w:r>
-        <w:rPr>
-          <w:rFonts w:ascii="Times New Roman" w:hAnsi="Times New Roman" w:cs="Times New Roman"/>
-          <w:sz w:val="22"/>
-          <w:szCs w:val="22"/>
-        </w:rPr>
-        <w:t>Used</w:t>
-      </w:r>
-      <w:r>
-        <w:rPr>
-          <w:rFonts w:ascii="Times New Roman" w:hAnsi="Times New Roman" w:cs="Times New Roman"/>
-          <w:sz w:val="22"/>
-          <w:szCs w:val="22"/>
-        </w:rPr>
-        <w:t xml:space="preserve"> HTML, CSS, JavaScript and Session Initiation Protocol (SIP) to build an </w:t>
-      </w:r>
-      <w:r>
-        <w:rPr>
-          <w:rFonts w:ascii="Times New Roman" w:hAnsi="Times New Roman" w:cs="Times New Roman"/>
-          <w:sz w:val="22"/>
-          <w:szCs w:val="22"/>
-        </w:rPr>
-        <w:t>application that provide</w:t>
-      </w:r>
-      <w:r>
-        <w:rPr>
-          <w:rFonts w:ascii="Times New Roman" w:hAnsi="Times New Roman" w:cs="Times New Roman"/>
-          <w:sz w:val="22"/>
-          <w:szCs w:val="22"/>
-        </w:rPr>
-        <w:t>d</w:t>
-      </w:r>
-      <w:r>
-        <w:rPr>
-          <w:rFonts w:ascii="Times New Roman" w:hAnsi="Times New Roman" w:cs="Times New Roman"/>
-          <w:sz w:val="22"/>
-          <w:szCs w:val="22"/>
-        </w:rPr>
-        <w:t xml:space="preserve"> a free voice and video call </w:t>
-      </w:r>
-      <w:r>
-        <w:rPr>
-          <w:rFonts w:ascii="Times New Roman" w:hAnsi="Times New Roman" w:cs="Times New Roman"/>
-          <w:sz w:val="22"/>
-          <w:szCs w:val="22"/>
-        </w:rPr>
-        <w:t>for</w:t>
-      </w:r>
-      <w:r>
-        <w:rPr>
-          <w:rFonts w:ascii="Times New Roman" w:hAnsi="Times New Roman" w:cs="Times New Roman"/>
-          <w:sz w:val="22"/>
-          <w:szCs w:val="22"/>
-        </w:rPr>
-        <w:t xml:space="preserve"> users</w:t>
-      </w:r>
-      <w:r>
-        <w:rPr>
-          <w:rFonts w:ascii="Times New Roman" w:hAnsi="Times New Roman" w:cs="Times New Roman"/>
-          <w:sz w:val="22"/>
-          <w:szCs w:val="22"/>
-        </w:rPr>
-        <w:t>.</w:t>
-      </w:r>
-    </w:p>
-    <w:p>
-      <w:pPr>
-        <w:pStyle w:val="ListBullet"/>
-        <w:numPr>
-          <w:ilvl w:val="0"/>
-          <w:numId w:val="0"/>
-        </w:numPr>
-        <w:spacing w:line="360" w:lineRule="auto"/>
         <w:ind w:firstLine="165"/>
         <w:rPr>
           <w:rFonts w:ascii="Times New Roman" w:hAnsi="Times New Roman" w:cs="Times New Roman"/>
@@ -2378,7 +1187,7 @@
           <w:szCs w:val="22"/>
         </w:rPr>
       </w:pPr>
-      <w:hyperlink r:id="rId10" w:history="1">
+      <w:hyperlink r:id="rId8" w:history="1">
         <w:r>
           <w:rPr>
             <w:rStyle w:val="Hyperlink"/>
@@ -2475,7 +1284,7 @@
           <w:szCs w:val="22"/>
         </w:rPr>
       </w:pPr>
-      <w:hyperlink r:id="rId11" w:history="1">
+      <w:hyperlink r:id="rId9" w:history="1">
         <w:r>
           <w:rPr>
             <w:rStyle w:val="Hyperlink"/>
@@ -2572,6 +1381,242 @@
         <w:spacing w:line="360" w:lineRule="auto"/>
         <w:ind w:left="144"/>
         <w:rPr>
+          <w:rFonts w:ascii="Times New Roman" w:hAnsi="Times New Roman" w:cs="Times New Roman"/>
+          <w:sz w:val="22"/>
+          <w:szCs w:val="22"/>
+        </w:rPr>
+      </w:pPr>
+      <w:hyperlink r:id="rId10" w:history="1">
+        <w:r>
+          <w:rPr>
+            <w:rStyle w:val="Hyperlink"/>
+            <w:rFonts w:ascii="Times New Roman" w:hAnsi="Times New Roman" w:cs="Times New Roman"/>
+            <w:sz w:val="22"/>
+            <w:szCs w:val="22"/>
+          </w:rPr>
+          <w:t>http://minhdo.tech/game2.html</w:t>
+        </w:r>
+      </w:hyperlink>
+      <w:r>
+        <w:rPr>
+          <w:rFonts w:ascii="Times New Roman" w:hAnsi="Times New Roman" w:cs="Times New Roman"/>
+          <w:sz w:val="22"/>
+          <w:szCs w:val="22"/>
+        </w:rPr>
+        <w:t xml:space="preserve"> </w:t>
+      </w:r>
+    </w:p>
+    <w:p>
+      <w:pPr>
+        <w:pStyle w:val="ListBullet"/>
+        <w:spacing w:line="360" w:lineRule="auto"/>
+        <w:rPr>
+          <w:rFonts w:ascii="Times New Roman" w:hAnsi="Times New Roman" w:cs="Times New Roman"/>
+          <w:sz w:val="22"/>
+          <w:szCs w:val="22"/>
+        </w:rPr>
+      </w:pPr>
+      <w:r>
+        <w:rPr>
+          <w:rFonts w:ascii="Times New Roman" w:hAnsi="Times New Roman" w:cs="Times New Roman"/>
+          <w:b/>
+          <w:sz w:val="22"/>
+          <w:szCs w:val="22"/>
+        </w:rPr>
+        <w:t>Project-5 Budget Manager</w:t>
+      </w:r>
+      <w:r>
+        <w:rPr>
+          <w:rFonts w:ascii="Times New Roman" w:hAnsi="Times New Roman" w:cs="Times New Roman"/>
+          <w:b/>
+          <w:sz w:val="22"/>
+          <w:szCs w:val="22"/>
+        </w:rPr>
+        <w:t>:</w:t>
+      </w:r>
+      <w:r>
+        <w:rPr>
+          <w:b/>
+        </w:rPr>
+        <w:t xml:space="preserve"> </w:t>
+      </w:r>
+      <w:r>
+        <w:rPr>
+          <w:rFonts w:ascii="Times New Roman" w:hAnsi="Times New Roman" w:cs="Times New Roman"/>
+          <w:sz w:val="22"/>
+          <w:szCs w:val="22"/>
+        </w:rPr>
+        <w:t>Used HTML, CSS, JavaScript and Bootstrap to build application to manage personal budget</w:t>
+      </w:r>
+      <w:r>
+        <w:rPr>
+          <w:rFonts w:ascii="Times New Roman" w:hAnsi="Times New Roman" w:cs="Times New Roman"/>
+          <w:sz w:val="22"/>
+          <w:szCs w:val="22"/>
+        </w:rPr>
+        <w:t>.</w:t>
+      </w:r>
+    </w:p>
+    <w:p>
+      <w:pPr>
+        <w:pStyle w:val="ListBullet"/>
+        <w:numPr>
+          <w:ilvl w:val="0"/>
+          <w:numId w:val="0"/>
+        </w:numPr>
+        <w:spacing w:line="360" w:lineRule="auto"/>
+        <w:ind w:left="144"/>
+        <w:rPr>
+          <w:rFonts w:ascii="Times New Roman" w:hAnsi="Times New Roman" w:cs="Times New Roman"/>
+          <w:sz w:val="22"/>
+          <w:szCs w:val="22"/>
+        </w:rPr>
+      </w:pPr>
+      <w:hyperlink r:id="rId11" w:history="1">
+        <w:r>
+          <w:rPr>
+            <w:rStyle w:val="Hyperlink"/>
+            <w:rFonts w:ascii="Times New Roman" w:hAnsi="Times New Roman" w:cs="Times New Roman"/>
+            <w:sz w:val="22"/>
+            <w:szCs w:val="22"/>
+          </w:rPr>
+          <w:t>http://minhdo.tech/app1.html</w:t>
+        </w:r>
+      </w:hyperlink>
+      <w:r>
+        <w:rPr>
+          <w:rFonts w:ascii="Times New Roman" w:hAnsi="Times New Roman" w:cs="Times New Roman"/>
+          <w:sz w:val="22"/>
+          <w:szCs w:val="22"/>
+        </w:rPr>
+        <w:t xml:space="preserve"> </w:t>
+      </w:r>
+    </w:p>
+    <w:p>
+      <w:pPr>
+        <w:pStyle w:val="ListBullet"/>
+        <w:spacing w:line="360" w:lineRule="auto"/>
+        <w:rPr>
+          <w:rFonts w:ascii="Times New Roman" w:hAnsi="Times New Roman" w:cs="Times New Roman"/>
+          <w:sz w:val="22"/>
+          <w:szCs w:val="22"/>
+        </w:rPr>
+      </w:pPr>
+      <w:r>
+        <w:rPr>
+          <w:rFonts w:ascii="Times New Roman" w:hAnsi="Times New Roman" w:cs="Times New Roman"/>
+          <w:b/>
+          <w:sz w:val="22"/>
+          <w:szCs w:val="22"/>
+        </w:rPr>
+        <w:t xml:space="preserve">Project-6 </w:t>
+      </w:r>
+      <w:proofErr w:type="spellStart"/>
+      <w:r>
+        <w:rPr>
+          <w:rFonts w:ascii="Times New Roman" w:hAnsi="Times New Roman" w:cs="Times New Roman"/>
+          <w:b/>
+          <w:sz w:val="22"/>
+          <w:szCs w:val="22"/>
+        </w:rPr>
+        <w:t>Pokemon</w:t>
+      </w:r>
+      <w:proofErr w:type="spellEnd"/>
+      <w:r>
+        <w:rPr>
+          <w:rFonts w:ascii="Times New Roman" w:hAnsi="Times New Roman" w:cs="Times New Roman"/>
+          <w:b/>
+          <w:sz w:val="22"/>
+          <w:szCs w:val="22"/>
+        </w:rPr>
+        <w:t>:</w:t>
+      </w:r>
+      <w:r>
+        <w:rPr>
+          <w:b/>
+        </w:rPr>
+        <w:t xml:space="preserve"> </w:t>
+      </w:r>
+      <w:r>
+        <w:rPr>
+          <w:rFonts w:ascii="Times New Roman" w:hAnsi="Times New Roman" w:cs="Times New Roman"/>
+          <w:sz w:val="22"/>
+          <w:szCs w:val="22"/>
+        </w:rPr>
+        <w:t>Used</w:t>
+      </w:r>
+      <w:r>
+        <w:rPr>
+          <w:rFonts w:ascii="Times New Roman" w:hAnsi="Times New Roman" w:cs="Times New Roman"/>
+          <w:sz w:val="22"/>
+          <w:szCs w:val="22"/>
+        </w:rPr>
+        <w:t xml:space="preserve"> HTML, CSS, JavaScript </w:t>
+      </w:r>
+      <w:r>
+        <w:rPr>
+          <w:rFonts w:ascii="Times New Roman" w:hAnsi="Times New Roman" w:cs="Times New Roman"/>
+          <w:sz w:val="22"/>
+          <w:szCs w:val="22"/>
+        </w:rPr>
+        <w:t xml:space="preserve">and </w:t>
+      </w:r>
+      <w:proofErr w:type="spellStart"/>
+      <w:r>
+        <w:rPr>
+          <w:rFonts w:ascii="Times New Roman" w:hAnsi="Times New Roman" w:cs="Times New Roman"/>
+          <w:sz w:val="22"/>
+          <w:szCs w:val="22"/>
+        </w:rPr>
+        <w:t>VueJS</w:t>
+      </w:r>
+      <w:proofErr w:type="spellEnd"/>
+      <w:r>
+        <w:rPr>
+          <w:rFonts w:ascii="Times New Roman" w:hAnsi="Times New Roman" w:cs="Times New Roman"/>
+          <w:sz w:val="22"/>
+          <w:szCs w:val="22"/>
+        </w:rPr>
+        <w:t xml:space="preserve"> to build a </w:t>
+      </w:r>
+      <w:proofErr w:type="spellStart"/>
+      <w:r>
+        <w:rPr>
+          <w:rFonts w:ascii="Times New Roman" w:hAnsi="Times New Roman" w:cs="Times New Roman"/>
+          <w:sz w:val="22"/>
+          <w:szCs w:val="22"/>
+        </w:rPr>
+        <w:t>Pokemon</w:t>
+      </w:r>
+      <w:proofErr w:type="spellEnd"/>
+      <w:r>
+        <w:rPr>
+          <w:rFonts w:ascii="Times New Roman" w:hAnsi="Times New Roman" w:cs="Times New Roman"/>
+          <w:sz w:val="22"/>
+          <w:szCs w:val="22"/>
+        </w:rPr>
+        <w:t xml:space="preserve"> Game</w:t>
+      </w:r>
+      <w:r>
+        <w:rPr>
+          <w:rFonts w:ascii="Times New Roman" w:hAnsi="Times New Roman" w:cs="Times New Roman"/>
+          <w:sz w:val="22"/>
+          <w:szCs w:val="22"/>
+        </w:rPr>
+        <w:t>.</w:t>
+      </w:r>
+    </w:p>
+    <w:p>
+      <w:pPr>
+        <w:pStyle w:val="ListBullet"/>
+        <w:numPr>
+          <w:ilvl w:val="0"/>
+          <w:numId w:val="0"/>
+        </w:numPr>
+        <w:spacing w:line="360" w:lineRule="auto"/>
+        <w:ind w:left="144"/>
+        <w:rPr>
+          <w:rStyle w:val="Hyperlink"/>
           <w:rFonts w:ascii="Times New Roman" w:hAnsi="Times New Roman" w:cs="Times New Roman"/>
           <w:sz w:val="22"/>
           <w:szCs w:val="22"/>
@@ -2588,46 +1633,136 @@
           <w:t>http://minhdo.tech/game2.html</w:t>
         </w:r>
       </w:hyperlink>
-      <w:r>
-        <w:rPr>
-          <w:rFonts w:ascii="Times New Roman" w:hAnsi="Times New Roman" w:cs="Times New Roman"/>
-          <w:sz w:val="22"/>
-          <w:szCs w:val="22"/>
+    </w:p>
+    <w:p>
+      <w:pPr>
+        <w:pStyle w:val="ListBullet"/>
+        <w:rPr>
+          <w:rFonts w:ascii="Times New Roman" w:hAnsi="Times New Roman" w:cs="Times New Roman"/>
+          <w:sz w:val="22"/>
+          <w:szCs w:val="22"/>
+        </w:rPr>
+      </w:pPr>
+      <w:r>
+        <w:rPr>
+          <w:rFonts w:ascii="Times New Roman" w:hAnsi="Times New Roman" w:cs="Times New Roman"/>
+          <w:b/>
+          <w:sz w:val="22"/>
+          <w:szCs w:val="22"/>
+        </w:rPr>
+        <w:t xml:space="preserve">Project-7 </w:t>
+      </w:r>
+      <w:proofErr w:type="spellStart"/>
+      <w:r>
+        <w:rPr>
+          <w:rFonts w:ascii="Times New Roman" w:hAnsi="Times New Roman" w:cs="Times New Roman"/>
+          <w:b/>
+          <w:sz w:val="22"/>
+          <w:szCs w:val="22"/>
+        </w:rPr>
+        <w:t>mBlog</w:t>
+      </w:r>
+      <w:proofErr w:type="spellEnd"/>
+      <w:r>
+        <w:rPr>
+          <w:rFonts w:ascii="Times New Roman" w:hAnsi="Times New Roman" w:cs="Times New Roman"/>
+          <w:b/>
+          <w:sz w:val="22"/>
+          <w:szCs w:val="22"/>
+        </w:rPr>
+        <w:t>:</w:t>
+      </w:r>
+      <w:r>
+        <w:rPr>
+          <w:b/>
         </w:rPr>
         <w:t xml:space="preserve"> </w:t>
       </w:r>
-    </w:p>
-    <w:p>
-      <w:pPr>
-        <w:pStyle w:val="ListBullet"/>
-        <w:spacing w:line="360" w:lineRule="auto"/>
-        <w:rPr>
-          <w:rFonts w:ascii="Times New Roman" w:hAnsi="Times New Roman" w:cs="Times New Roman"/>
-          <w:sz w:val="22"/>
-          <w:szCs w:val="22"/>
-        </w:rPr>
-      </w:pPr>
-      <w:r>
-        <w:rPr>
-          <w:rFonts w:ascii="Times New Roman" w:hAnsi="Times New Roman" w:cs="Times New Roman"/>
-          <w:b/>
-          <w:sz w:val="22"/>
-          <w:szCs w:val="22"/>
-        </w:rPr>
-        <w:t>Project-5 Budget Manager</w:t>
-      </w:r>
-      <w:r>
-        <w:rPr>
-          <w:rFonts w:ascii="Times New Roman" w:hAnsi="Times New Roman" w:cs="Times New Roman"/>
-          <w:b/>
-          <w:sz w:val="22"/>
-          <w:szCs w:val="22"/>
-        </w:rPr>
-        <w:t>:</w:t>
-      </w:r>
-      <w:r>
-        <w:rPr>
-          <w:b/>
+      <w:r>
+        <w:rPr>
+          <w:rFonts w:ascii="Times New Roman" w:hAnsi="Times New Roman" w:cs="Times New Roman"/>
+          <w:sz w:val="22"/>
+          <w:szCs w:val="22"/>
+        </w:rPr>
+        <w:t xml:space="preserve">Used </w:t>
+      </w:r>
+      <w:proofErr w:type="spellStart"/>
+      <w:r>
+        <w:rPr>
+          <w:rFonts w:ascii="Times New Roman" w:hAnsi="Times New Roman" w:cs="Times New Roman"/>
+          <w:sz w:val="22"/>
+          <w:szCs w:val="22"/>
+        </w:rPr>
+        <w:t>VueJS</w:t>
+      </w:r>
+      <w:proofErr w:type="spellEnd"/>
+      <w:r>
+        <w:rPr>
+          <w:rFonts w:ascii="Times New Roman" w:hAnsi="Times New Roman" w:cs="Times New Roman"/>
+          <w:sz w:val="22"/>
+          <w:szCs w:val="22"/>
+        </w:rPr>
+        <w:t xml:space="preserve">, </w:t>
+      </w:r>
+      <w:proofErr w:type="spellStart"/>
+      <w:r>
+        <w:rPr>
+          <w:rFonts w:ascii="Times New Roman" w:hAnsi="Times New Roman" w:cs="Times New Roman"/>
+          <w:sz w:val="22"/>
+          <w:szCs w:val="22"/>
+        </w:rPr>
+        <w:t>Vue</w:t>
+      </w:r>
+      <w:proofErr w:type="spellEnd"/>
+      <w:r>
+        <w:rPr>
+          <w:rFonts w:ascii="Times New Roman" w:hAnsi="Times New Roman" w:cs="Times New Roman"/>
+          <w:sz w:val="22"/>
+          <w:szCs w:val="22"/>
+        </w:rPr>
+        <w:t xml:space="preserve">-router, </w:t>
+      </w:r>
+      <w:proofErr w:type="spellStart"/>
+      <w:r>
+        <w:rPr>
+          <w:rFonts w:ascii="Times New Roman" w:hAnsi="Times New Roman" w:cs="Times New Roman"/>
+          <w:sz w:val="22"/>
+          <w:szCs w:val="22"/>
+        </w:rPr>
+        <w:t>Vue</w:t>
+      </w:r>
+      <w:proofErr w:type="spellEnd"/>
+      <w:r>
+        <w:rPr>
+          <w:rFonts w:ascii="Times New Roman" w:hAnsi="Times New Roman" w:cs="Times New Roman"/>
+          <w:sz w:val="22"/>
+          <w:szCs w:val="22"/>
+        </w:rPr>
+        <w:t xml:space="preserve">-resource, </w:t>
+      </w:r>
+      <w:proofErr w:type="spellStart"/>
+      <w:r>
+        <w:rPr>
+          <w:rFonts w:ascii="Times New Roman" w:hAnsi="Times New Roman" w:cs="Times New Roman"/>
+          <w:sz w:val="22"/>
+          <w:szCs w:val="22"/>
+        </w:rPr>
+        <w:t>Webpack</w:t>
+      </w:r>
+      <w:proofErr w:type="spellEnd"/>
+      <w:r>
+        <w:rPr>
+          <w:rFonts w:ascii="Times New Roman" w:hAnsi="Times New Roman" w:cs="Times New Roman"/>
+          <w:sz w:val="22"/>
+          <w:szCs w:val="22"/>
+        </w:rPr>
+        <w:t>, Firebase (database) and AWS (hosting)</w:t>
+      </w:r>
+      <w:r>
+        <w:rPr>
+          <w:rFonts w:ascii="Times New Roman" w:hAnsi="Times New Roman" w:cs="Times New Roman"/>
+          <w:sz w:val="22"/>
+          <w:szCs w:val="22"/>
         </w:rPr>
         <w:t xml:space="preserve"> </w:t>
       </w:r>
@@ -2637,15 +1772,15 @@
           <w:sz w:val="22"/>
           <w:szCs w:val="22"/>
         </w:rPr>
-        <w:t>Used HTML, CSS, JavaScript and Bootstrap to build application to manage personal budget</w:t>
-      </w:r>
-      <w:r>
-        <w:rPr>
-          <w:rFonts w:ascii="Times New Roman" w:hAnsi="Times New Roman" w:cs="Times New Roman"/>
-          <w:sz w:val="22"/>
-          <w:szCs w:val="22"/>
-        </w:rPr>
-        <w:t>.</w:t>
+        <w:t xml:space="preserve">to </w:t>
+      </w:r>
+      <w:r>
+        <w:rPr>
+          <w:rFonts w:ascii="Times New Roman" w:hAnsi="Times New Roman" w:cs="Times New Roman"/>
+          <w:sz w:val="22"/>
+          <w:szCs w:val="22"/>
+        </w:rPr>
+        <w:t>build a single-page application.</w:t>
       </w:r>
     </w:p>
     <w:p>
@@ -2658,27 +1793,98 @@
         <w:spacing w:line="360" w:lineRule="auto"/>
         <w:ind w:left="144"/>
         <w:rPr>
-          <w:rFonts w:ascii="Times New Roman" w:hAnsi="Times New Roman" w:cs="Times New Roman"/>
-          <w:sz w:val="22"/>
-          <w:szCs w:val="22"/>
+          <w:rStyle w:val="Hyperlink"/>
+          <w:rFonts w:ascii="Times New Roman" w:hAnsi="Times New Roman" w:cs="Times New Roman"/>
+          <w:sz w:val="22"/>
+          <w:szCs w:val="22"/>
+        </w:rPr>
+      </w:pPr>
+      <w:r>
+        <w:rPr>
+          <w:rStyle w:val="Hyperlink"/>
+          <w:rFonts w:ascii="Times New Roman" w:hAnsi="Times New Roman" w:cs="Times New Roman"/>
+          <w:sz w:val="22"/>
+          <w:szCs w:val="22"/>
+        </w:rPr>
+        <w:t>http://mblog-beta.s3-website.us-east-2.amazonaws.com/#/</w:t>
+      </w:r>
+    </w:p>
+    <w:p>
+      <w:pPr>
+        <w:rPr>
+          <w:lang w:val="en-US" w:eastAsia="ja-JP"/>
+        </w:rPr>
+      </w:pPr>
+    </w:p>
+    <w:p>
+      <w:pPr>
+        <w:spacing w:line="360" w:lineRule="auto"/>
+        <w:rPr>
+          <w:rFonts w:ascii="Times New Roman" w:eastAsia="PMingLiU" w:hAnsi="Times New Roman" w:cs="Times New Roman"/>
+          <w:b/>
+          <w:bCs/>
+          <w:caps/>
+          <w:sz w:val="20"/>
+          <w:szCs w:val="20"/>
+          <w:lang w:val="en-US" w:eastAsia="ja-JP"/>
+        </w:rPr>
+      </w:pPr>
+      <w:r>
+        <w:rPr>
+          <w:rFonts w:ascii="Times New Roman" w:eastAsia="PMingLiU" w:hAnsi="Times New Roman" w:cs="Times New Roman"/>
+          <w:b/>
+          <w:bCs/>
+          <w:caps/>
+          <w:sz w:val="20"/>
+          <w:szCs w:val="20"/>
+          <w:lang w:val="en-US" w:eastAsia="ja-JP"/>
+        </w:rPr>
+        <w:t>Java</w:t>
+      </w:r>
+      <w:r>
+        <w:rPr>
+          <w:rFonts w:ascii="Times New Roman" w:eastAsia="PMingLiU" w:hAnsi="Times New Roman" w:cs="Times New Roman"/>
+          <w:b/>
+          <w:bCs/>
+          <w:caps/>
+          <w:sz w:val="20"/>
+          <w:szCs w:val="20"/>
+          <w:lang w:val="en-US" w:eastAsia="ja-JP"/>
+        </w:rPr>
+        <w:t xml:space="preserve"> project</w:t>
+      </w:r>
+      <w:r>
+        <w:rPr>
+          <w:rFonts w:ascii="Times New Roman" w:eastAsia="PMingLiU" w:hAnsi="Times New Roman" w:cs="Times New Roman"/>
+          <w:b/>
+          <w:bCs/>
+          <w:caps/>
+          <w:sz w:val="20"/>
+          <w:szCs w:val="20"/>
+          <w:lang w:val="en-US" w:eastAsia="ja-JP"/>
+        </w:rPr>
+        <w:t>s</w:t>
+      </w:r>
+    </w:p>
+    <w:p>
+      <w:pPr>
+        <w:spacing w:line="360" w:lineRule="auto"/>
+        <w:rPr>
+          <w:lang w:val="en-US" w:eastAsia="ja-JP"/>
         </w:rPr>
       </w:pPr>
       <w:hyperlink r:id="rId13" w:history="1">
         <w:r>
           <w:rPr>
             <w:rStyle w:val="Hyperlink"/>
-            <w:rFonts w:ascii="Times New Roman" w:hAnsi="Times New Roman" w:cs="Times New Roman"/>
-            <w:sz w:val="22"/>
-            <w:szCs w:val="22"/>
+            <w:lang w:val="en-US" w:eastAsia="ja-JP"/>
           </w:rPr>
-          <w:t>http://minhdo.tech/app1.html</w:t>
+          <w:t>www.minhdo.tech</w:t>
         </w:r>
       </w:hyperlink>
       <w:r>
         <w:rPr>
-          <w:rFonts w:ascii="Times New Roman" w:hAnsi="Times New Roman" w:cs="Times New Roman"/>
-          <w:sz w:val="22"/>
-          <w:szCs w:val="22"/>
+          <w:lang w:val="en-US" w:eastAsia="ja-JP"/>
         </w:rPr>
         <w:t xml:space="preserve"> </w:t>
       </w:r>
@@ -2700,41 +1906,389 @@
           <w:sz w:val="22"/>
           <w:szCs w:val="22"/>
         </w:rPr>
-        <w:t>Project-6</w:t>
-      </w:r>
-      <w:r>
-        <w:rPr>
-          <w:rFonts w:ascii="Times New Roman" w:hAnsi="Times New Roman" w:cs="Times New Roman"/>
-          <w:b/>
+        <w:t>Project-1 To Do application:</w:t>
+      </w:r>
+      <w:r>
+        <w:rPr>
+          <w:rFonts w:ascii="Times New Roman" w:hAnsi="Times New Roman" w:cs="Times New Roman"/>
           <w:sz w:val="22"/>
           <w:szCs w:val="22"/>
         </w:rPr>
         <w:t xml:space="preserve"> </w:t>
       </w:r>
+      <w:r>
+        <w:rPr>
+          <w:rFonts w:ascii="Times New Roman" w:hAnsi="Times New Roman" w:cs="Times New Roman"/>
+          <w:sz w:val="22"/>
+          <w:szCs w:val="22"/>
+        </w:rPr>
+        <w:t>Used</w:t>
+      </w:r>
+      <w:r>
+        <w:rPr>
+          <w:rFonts w:ascii="Times New Roman" w:hAnsi="Times New Roman" w:cs="Times New Roman"/>
+          <w:sz w:val="22"/>
+          <w:szCs w:val="22"/>
+        </w:rPr>
+        <w:t xml:space="preserve"> Java and JavaFX </w:t>
+      </w:r>
+      <w:r>
+        <w:rPr>
+          <w:rFonts w:ascii="Times New Roman" w:hAnsi="Times New Roman" w:cs="Times New Roman"/>
+          <w:sz w:val="22"/>
+          <w:szCs w:val="22"/>
+        </w:rPr>
+        <w:t>to build an application which was</w:t>
+      </w:r>
+      <w:r>
+        <w:rPr>
+          <w:rFonts w:ascii="Times New Roman" w:hAnsi="Times New Roman" w:cs="Times New Roman"/>
+          <w:sz w:val="22"/>
+          <w:szCs w:val="22"/>
+        </w:rPr>
+        <w:t xml:space="preserve"> available to open, create, save, and edit </w:t>
+      </w:r>
+      <w:r>
+        <w:rPr>
+          <w:rFonts w:ascii="Times New Roman" w:hAnsi="Times New Roman" w:cs="Times New Roman"/>
+          <w:sz w:val="22"/>
+          <w:szCs w:val="22"/>
+        </w:rPr>
+        <w:t>“</w:t>
+      </w:r>
+      <w:r>
+        <w:rPr>
+          <w:rFonts w:ascii="Times New Roman" w:hAnsi="Times New Roman" w:cs="Times New Roman"/>
+          <w:sz w:val="22"/>
+          <w:szCs w:val="22"/>
+        </w:rPr>
+        <w:t>to</w:t>
+      </w:r>
+      <w:r>
+        <w:rPr>
+          <w:rFonts w:ascii="Times New Roman" w:hAnsi="Times New Roman" w:cs="Times New Roman"/>
+          <w:sz w:val="22"/>
+          <w:szCs w:val="22"/>
+        </w:rPr>
+        <w:t xml:space="preserve"> </w:t>
+      </w:r>
+      <w:r>
+        <w:rPr>
+          <w:rFonts w:ascii="Times New Roman" w:hAnsi="Times New Roman" w:cs="Times New Roman"/>
+          <w:sz w:val="22"/>
+          <w:szCs w:val="22"/>
+        </w:rPr>
+        <w:t>do</w:t>
+      </w:r>
+      <w:r>
+        <w:rPr>
+          <w:rFonts w:ascii="Times New Roman" w:hAnsi="Times New Roman" w:cs="Times New Roman"/>
+          <w:sz w:val="22"/>
+          <w:szCs w:val="22"/>
+        </w:rPr>
+        <w:t>”</w:t>
+      </w:r>
+      <w:r>
+        <w:rPr>
+          <w:rFonts w:ascii="Times New Roman" w:hAnsi="Times New Roman" w:cs="Times New Roman"/>
+          <w:sz w:val="22"/>
+          <w:szCs w:val="22"/>
+        </w:rPr>
+        <w:t xml:space="preserve"> files. User</w:t>
+      </w:r>
+      <w:r>
+        <w:rPr>
+          <w:rFonts w:ascii="Times New Roman" w:hAnsi="Times New Roman" w:cs="Times New Roman"/>
+          <w:sz w:val="22"/>
+          <w:szCs w:val="22"/>
+        </w:rPr>
+        <w:t>s could</w:t>
+      </w:r>
+      <w:r>
+        <w:rPr>
+          <w:rFonts w:ascii="Times New Roman" w:hAnsi="Times New Roman" w:cs="Times New Roman"/>
+          <w:sz w:val="22"/>
+          <w:szCs w:val="22"/>
+        </w:rPr>
+        <w:t xml:space="preserve"> </w:t>
+      </w:r>
+      <w:r>
+        <w:rPr>
+          <w:rFonts w:ascii="Times New Roman" w:hAnsi="Times New Roman" w:cs="Times New Roman"/>
+          <w:sz w:val="22"/>
+          <w:szCs w:val="22"/>
+        </w:rPr>
+        <w:t xml:space="preserve">also </w:t>
+      </w:r>
+      <w:r>
+        <w:rPr>
+          <w:rFonts w:ascii="Times New Roman" w:hAnsi="Times New Roman" w:cs="Times New Roman"/>
+          <w:sz w:val="22"/>
+          <w:szCs w:val="22"/>
+        </w:rPr>
+        <w:t xml:space="preserve">sort </w:t>
+      </w:r>
+      <w:r>
+        <w:rPr>
+          <w:rFonts w:ascii="Times New Roman" w:hAnsi="Times New Roman" w:cs="Times New Roman"/>
+          <w:sz w:val="22"/>
+          <w:szCs w:val="22"/>
+        </w:rPr>
+        <w:t>“</w:t>
+      </w:r>
+      <w:r>
+        <w:rPr>
+          <w:rFonts w:ascii="Times New Roman" w:hAnsi="Times New Roman" w:cs="Times New Roman"/>
+          <w:sz w:val="22"/>
+          <w:szCs w:val="22"/>
+        </w:rPr>
+        <w:t>to</w:t>
+      </w:r>
+      <w:r>
+        <w:rPr>
+          <w:rFonts w:ascii="Times New Roman" w:hAnsi="Times New Roman" w:cs="Times New Roman"/>
+          <w:sz w:val="22"/>
+          <w:szCs w:val="22"/>
+        </w:rPr>
+        <w:t xml:space="preserve"> </w:t>
+      </w:r>
+      <w:r>
+        <w:rPr>
+          <w:rFonts w:ascii="Times New Roman" w:hAnsi="Times New Roman" w:cs="Times New Roman"/>
+          <w:sz w:val="22"/>
+          <w:szCs w:val="22"/>
+        </w:rPr>
+        <w:t>do</w:t>
+      </w:r>
+      <w:r>
+        <w:rPr>
+          <w:rFonts w:ascii="Times New Roman" w:hAnsi="Times New Roman" w:cs="Times New Roman"/>
+          <w:sz w:val="22"/>
+          <w:szCs w:val="22"/>
+        </w:rPr>
+        <w:t>”</w:t>
+      </w:r>
+      <w:r>
+        <w:rPr>
+          <w:rFonts w:ascii="Times New Roman" w:hAnsi="Times New Roman" w:cs="Times New Roman"/>
+          <w:sz w:val="22"/>
+          <w:szCs w:val="22"/>
+        </w:rPr>
+        <w:t xml:space="preserve"> elements by title, subject, due date,</w:t>
+      </w:r>
+      <w:r>
+        <w:rPr>
+          <w:rFonts w:ascii="Times New Roman" w:hAnsi="Times New Roman" w:cs="Times New Roman"/>
+          <w:sz w:val="22"/>
+          <w:szCs w:val="22"/>
+        </w:rPr>
+        <w:t xml:space="preserve"> etc.</w:t>
+      </w:r>
+      <w:r>
+        <w:rPr>
+          <w:rFonts w:ascii="Times New Roman" w:hAnsi="Times New Roman" w:cs="Times New Roman"/>
+          <w:sz w:val="22"/>
+          <w:szCs w:val="22"/>
+        </w:rPr>
+        <w:t xml:space="preserve"> The codes were</w:t>
+      </w:r>
+      <w:r>
+        <w:rPr>
+          <w:rFonts w:ascii="Times New Roman" w:hAnsi="Times New Roman" w:cs="Times New Roman"/>
+          <w:sz w:val="22"/>
+          <w:szCs w:val="22"/>
+        </w:rPr>
+        <w:t xml:space="preserve"> tested by using J</w:t>
+      </w:r>
+      <w:r>
+        <w:rPr>
+          <w:rFonts w:ascii="Times New Roman" w:hAnsi="Times New Roman" w:cs="Times New Roman"/>
+          <w:sz w:val="22"/>
+          <w:szCs w:val="22"/>
+        </w:rPr>
+        <w:t>U</w:t>
+      </w:r>
+      <w:r>
+        <w:rPr>
+          <w:rFonts w:ascii="Times New Roman" w:hAnsi="Times New Roman" w:cs="Times New Roman"/>
+          <w:sz w:val="22"/>
+          <w:szCs w:val="22"/>
+        </w:rPr>
+        <w:t>nit.</w:t>
+      </w:r>
+    </w:p>
+    <w:p>
+      <w:pPr>
+        <w:pStyle w:val="ListBullet"/>
+        <w:spacing w:line="360" w:lineRule="auto"/>
+        <w:rPr>
+          <w:rFonts w:ascii="Times New Roman" w:hAnsi="Times New Roman" w:cs="Times New Roman"/>
+          <w:sz w:val="22"/>
+          <w:szCs w:val="22"/>
+        </w:rPr>
+      </w:pPr>
+      <w:r>
+        <w:rPr>
+          <w:rFonts w:ascii="Times New Roman" w:hAnsi="Times New Roman" w:cs="Times New Roman"/>
+          <w:b/>
+          <w:sz w:val="22"/>
+          <w:szCs w:val="22"/>
+        </w:rPr>
+        <w:t xml:space="preserve">Project-2 </w:t>
+      </w:r>
+      <w:r>
+        <w:rPr>
+          <w:rFonts w:ascii="Times New Roman" w:hAnsi="Times New Roman" w:cs="Times New Roman"/>
+          <w:b/>
+          <w:sz w:val="22"/>
+          <w:szCs w:val="22"/>
+        </w:rPr>
+        <w:t>Shannon’s Theorem</w:t>
+      </w:r>
+      <w:r>
+        <w:rPr>
+          <w:rFonts w:ascii="Times New Roman" w:hAnsi="Times New Roman" w:cs="Times New Roman"/>
+          <w:b/>
+          <w:sz w:val="22"/>
+          <w:szCs w:val="22"/>
+        </w:rPr>
+        <w:t xml:space="preserve"> </w:t>
+      </w:r>
+      <w:r>
+        <w:rPr>
+          <w:rFonts w:ascii="Times New Roman" w:hAnsi="Times New Roman" w:cs="Times New Roman"/>
+          <w:b/>
+          <w:sz w:val="22"/>
+          <w:szCs w:val="22"/>
+        </w:rPr>
+        <w:t>calculator</w:t>
+      </w:r>
+      <w:r>
+        <w:rPr>
+          <w:rFonts w:ascii="Times New Roman" w:hAnsi="Times New Roman" w:cs="Times New Roman"/>
+          <w:b/>
+          <w:sz w:val="22"/>
+          <w:szCs w:val="22"/>
+        </w:rPr>
+        <w:t>:</w:t>
+      </w:r>
+      <w:r>
+        <w:rPr>
+          <w:rFonts w:ascii="Times New Roman" w:hAnsi="Times New Roman" w:cs="Times New Roman"/>
+          <w:sz w:val="22"/>
+          <w:szCs w:val="22"/>
+        </w:rPr>
+        <w:t xml:space="preserve"> </w:t>
+      </w:r>
+      <w:r>
+        <w:rPr>
+          <w:rFonts w:ascii="Times New Roman" w:hAnsi="Times New Roman" w:cs="Times New Roman"/>
+          <w:sz w:val="22"/>
+          <w:szCs w:val="22"/>
+        </w:rPr>
+        <w:t>Used</w:t>
+      </w:r>
+      <w:r>
+        <w:rPr>
+          <w:rFonts w:ascii="Times New Roman" w:hAnsi="Times New Roman" w:cs="Times New Roman"/>
+          <w:sz w:val="22"/>
+          <w:szCs w:val="22"/>
+        </w:rPr>
+        <w:t xml:space="preserve"> Java, Java Swing, Observer and </w:t>
+      </w:r>
       <w:proofErr w:type="spellStart"/>
       <w:r>
         <w:rPr>
           <w:rFonts w:ascii="Times New Roman" w:hAnsi="Times New Roman" w:cs="Times New Roman"/>
-          <w:b/>
-          <w:sz w:val="22"/>
-          <w:szCs w:val="22"/>
-        </w:rPr>
-        <w:t>Pokemon</w:t>
+          <w:sz w:val="22"/>
+          <w:szCs w:val="22"/>
+        </w:rPr>
+        <w:t>Observale</w:t>
       </w:r>
       <w:proofErr w:type="spellEnd"/>
       <w:r>
         <w:rPr>
           <w:rFonts w:ascii="Times New Roman" w:hAnsi="Times New Roman" w:cs="Times New Roman"/>
-          <w:b/>
-          <w:sz w:val="22"/>
-          <w:szCs w:val="22"/>
+          <w:sz w:val="22"/>
+          <w:szCs w:val="22"/>
+        </w:rPr>
+        <w:t xml:space="preserve"> to build an application </w:t>
+      </w:r>
+      <w:r>
+        <w:rPr>
+          <w:rFonts w:ascii="Times New Roman" w:hAnsi="Times New Roman" w:cs="Times New Roman"/>
+          <w:sz w:val="22"/>
+          <w:szCs w:val="22"/>
+        </w:rPr>
+        <w:t>using</w:t>
+      </w:r>
+      <w:r>
+        <w:rPr>
+          <w:rFonts w:ascii="Times New Roman" w:hAnsi="Times New Roman" w:cs="Times New Roman"/>
+          <w:sz w:val="22"/>
+          <w:szCs w:val="22"/>
+        </w:rPr>
+        <w:t xml:space="preserve"> Shannon’s theorem to calculate Maximum Data Rate. </w:t>
+      </w:r>
+      <w:r>
+        <w:rPr>
+          <w:rFonts w:ascii="Times New Roman" w:hAnsi="Times New Roman" w:cs="Times New Roman"/>
+          <w:sz w:val="22"/>
+          <w:szCs w:val="22"/>
+        </w:rPr>
+        <w:t>The codes were</w:t>
+      </w:r>
+      <w:r>
+        <w:rPr>
+          <w:rFonts w:ascii="Times New Roman" w:hAnsi="Times New Roman" w:cs="Times New Roman"/>
+          <w:sz w:val="22"/>
+          <w:szCs w:val="22"/>
+        </w:rPr>
+        <w:t xml:space="preserve"> tested by using J</w:t>
+      </w:r>
+      <w:r>
+        <w:rPr>
+          <w:rFonts w:ascii="Times New Roman" w:hAnsi="Times New Roman" w:cs="Times New Roman"/>
+          <w:sz w:val="22"/>
+          <w:szCs w:val="22"/>
+        </w:rPr>
+        <w:t>U</w:t>
+      </w:r>
+      <w:r>
+        <w:rPr>
+          <w:rFonts w:ascii="Times New Roman" w:hAnsi="Times New Roman" w:cs="Times New Roman"/>
+          <w:sz w:val="22"/>
+          <w:szCs w:val="22"/>
+        </w:rPr>
+        <w:t>nit.</w:t>
+      </w:r>
+    </w:p>
+    <w:p>
+      <w:pPr>
+        <w:pStyle w:val="ListBullet"/>
+        <w:spacing w:line="360" w:lineRule="auto"/>
+        <w:rPr>
+          <w:rFonts w:ascii="Times New Roman" w:hAnsi="Times New Roman" w:cs="Times New Roman"/>
+          <w:sz w:val="22"/>
+          <w:szCs w:val="22"/>
+        </w:rPr>
+      </w:pPr>
+      <w:r>
+        <w:rPr>
+          <w:rFonts w:ascii="Times New Roman" w:hAnsi="Times New Roman" w:cs="Times New Roman"/>
+          <w:b/>
+          <w:sz w:val="22"/>
+          <w:szCs w:val="22"/>
+        </w:rPr>
+        <w:t>Project-3 Enterprise Application Programming</w:t>
+      </w:r>
+      <w:r>
+        <w:rPr>
+          <w:b/>
         </w:rPr>
         <w:t>:</w:t>
       </w:r>
       <w:r>
-        <w:rPr>
-          <w:b/>
-        </w:rPr>
         <w:t xml:space="preserve"> </w:t>
       </w:r>
       <w:r>
@@ -2743,15 +2297,276 @@
           <w:sz w:val="22"/>
           <w:szCs w:val="22"/>
         </w:rPr>
-        <w:t>Used</w:t>
-      </w:r>
-      <w:r>
-        <w:rPr>
-          <w:rFonts w:ascii="Times New Roman" w:hAnsi="Times New Roman" w:cs="Times New Roman"/>
-          <w:sz w:val="22"/>
-          <w:szCs w:val="22"/>
-        </w:rPr>
-        <w:t xml:space="preserve"> HTML, CSS, JavaScript </w:t>
+        <w:t>Work</w:t>
+      </w:r>
+      <w:r>
+        <w:rPr>
+          <w:rFonts w:ascii="Times New Roman" w:hAnsi="Times New Roman" w:cs="Times New Roman"/>
+          <w:sz w:val="22"/>
+          <w:szCs w:val="22"/>
+        </w:rPr>
+        <w:t>ed</w:t>
+      </w:r>
+      <w:r>
+        <w:rPr>
+          <w:rFonts w:ascii="Times New Roman" w:hAnsi="Times New Roman" w:cs="Times New Roman"/>
+          <w:sz w:val="22"/>
+          <w:szCs w:val="22"/>
+        </w:rPr>
+        <w:t xml:space="preserve"> with a multithreaded Java server program with a client. A client</w:t>
+      </w:r>
+      <w:r>
+        <w:rPr>
+          <w:rFonts w:ascii="Times New Roman" w:hAnsi="Times New Roman" w:cs="Times New Roman"/>
+          <w:sz w:val="22"/>
+          <w:szCs w:val="22"/>
+        </w:rPr>
+        <w:t xml:space="preserve"> sent</w:t>
+      </w:r>
+      <w:r>
+        <w:rPr>
+          <w:rFonts w:ascii="Times New Roman" w:hAnsi="Times New Roman" w:cs="Times New Roman"/>
+          <w:sz w:val="22"/>
+          <w:szCs w:val="22"/>
+        </w:rPr>
+        <w:t xml:space="preserve"> </w:t>
+      </w:r>
+      <w:proofErr w:type="spellStart"/>
+      <w:r>
+        <w:rPr>
+          <w:rFonts w:ascii="Times New Roman" w:hAnsi="Times New Roman" w:cs="Times New Roman"/>
+          <w:sz w:val="22"/>
+          <w:szCs w:val="22"/>
+        </w:rPr>
+        <w:t>FishStick</w:t>
+      </w:r>
+      <w:proofErr w:type="spellEnd"/>
+      <w:r>
+        <w:rPr>
+          <w:rFonts w:ascii="Times New Roman" w:hAnsi="Times New Roman" w:cs="Times New Roman"/>
+          <w:sz w:val="22"/>
+          <w:szCs w:val="22"/>
+        </w:rPr>
+        <w:t xml:space="preserve"> objects to the server for insertion into a database using a simple text-based protocol and Java Serialization to marshal communications.</w:t>
+      </w:r>
+    </w:p>
+    <w:p>
+      <w:pPr>
+        <w:pStyle w:val="ListBullet"/>
+        <w:spacing w:line="360" w:lineRule="auto"/>
+        <w:rPr>
+          <w:rFonts w:ascii="Times New Roman" w:hAnsi="Times New Roman" w:cs="Times New Roman"/>
+          <w:sz w:val="22"/>
+          <w:szCs w:val="22"/>
+        </w:rPr>
+      </w:pPr>
+      <w:r>
+        <w:rPr>
+          <w:rFonts w:ascii="Times New Roman" w:hAnsi="Times New Roman" w:cs="Times New Roman"/>
+          <w:b/>
+          <w:sz w:val="22"/>
+          <w:szCs w:val="22"/>
+        </w:rPr>
+        <w:t>Project-4 JEE:</w:t>
+      </w:r>
+      <w:r>
+        <w:t xml:space="preserve"> </w:t>
+      </w:r>
+      <w:r>
+        <w:rPr>
+          <w:rFonts w:ascii="Times New Roman" w:hAnsi="Times New Roman" w:cs="Times New Roman"/>
+          <w:sz w:val="22"/>
+          <w:szCs w:val="22"/>
+        </w:rPr>
+        <w:t xml:space="preserve">A </w:t>
+      </w:r>
+      <w:proofErr w:type="spellStart"/>
+      <w:r>
+        <w:rPr>
+          <w:rFonts w:ascii="Times New Roman" w:hAnsi="Times New Roman" w:cs="Times New Roman"/>
+          <w:sz w:val="22"/>
+          <w:szCs w:val="22"/>
+        </w:rPr>
+        <w:t>FishStick</w:t>
+      </w:r>
+      <w:proofErr w:type="spellEnd"/>
+      <w:r>
+        <w:rPr>
+          <w:rFonts w:ascii="Times New Roman" w:hAnsi="Times New Roman" w:cs="Times New Roman"/>
+          <w:sz w:val="22"/>
+          <w:szCs w:val="22"/>
+        </w:rPr>
+        <w:t xml:space="preserve"> </w:t>
+      </w:r>
+      <w:r>
+        <w:rPr>
+          <w:rFonts w:ascii="Times New Roman" w:hAnsi="Times New Roman" w:cs="Times New Roman"/>
+          <w:sz w:val="22"/>
+          <w:szCs w:val="22"/>
+        </w:rPr>
+        <w:t>J</w:t>
+      </w:r>
+      <w:r>
+        <w:rPr>
+          <w:rFonts w:ascii="Times New Roman" w:hAnsi="Times New Roman" w:cs="Times New Roman"/>
+          <w:sz w:val="22"/>
+          <w:szCs w:val="22"/>
+        </w:rPr>
+        <w:t xml:space="preserve">EE application which was available to insert and view </w:t>
+      </w:r>
+      <w:proofErr w:type="spellStart"/>
+      <w:r>
+        <w:rPr>
+          <w:rFonts w:ascii="Times New Roman" w:hAnsi="Times New Roman" w:cs="Times New Roman"/>
+          <w:sz w:val="22"/>
+          <w:szCs w:val="22"/>
+        </w:rPr>
+        <w:t>FishStick</w:t>
+      </w:r>
+      <w:proofErr w:type="spellEnd"/>
+      <w:r>
+        <w:rPr>
+          <w:rFonts w:ascii="Times New Roman" w:hAnsi="Times New Roman" w:cs="Times New Roman"/>
+          <w:sz w:val="22"/>
+          <w:szCs w:val="22"/>
+        </w:rPr>
+        <w:t xml:space="preserve"> records</w:t>
+      </w:r>
+      <w:r>
+        <w:rPr>
+          <w:rFonts w:ascii="Times New Roman" w:hAnsi="Times New Roman" w:cs="Times New Roman"/>
+          <w:sz w:val="22"/>
+          <w:szCs w:val="22"/>
+        </w:rPr>
+        <w:t>. There were five client types Console with CORBA</w:t>
+      </w:r>
+      <w:r>
+        <w:rPr>
+          <w:rFonts w:ascii="Times New Roman" w:hAnsi="Times New Roman" w:cs="Times New Roman"/>
+          <w:sz w:val="22"/>
+          <w:szCs w:val="22"/>
+        </w:rPr>
+        <w:t xml:space="preserve"> </w:t>
+      </w:r>
+      <w:r>
+        <w:rPr>
+          <w:rFonts w:ascii="Times New Roman" w:hAnsi="Times New Roman" w:cs="Times New Roman"/>
+          <w:sz w:val="22"/>
+          <w:szCs w:val="22"/>
+        </w:rPr>
+        <w:t>client</w:t>
+      </w:r>
+      <w:r>
+        <w:rPr>
+          <w:rFonts w:ascii="Times New Roman" w:hAnsi="Times New Roman" w:cs="Times New Roman"/>
+          <w:sz w:val="22"/>
+          <w:szCs w:val="22"/>
+        </w:rPr>
+        <w:t>s</w:t>
+      </w:r>
+      <w:r>
+        <w:rPr>
+          <w:rFonts w:ascii="Times New Roman" w:hAnsi="Times New Roman" w:cs="Times New Roman"/>
+          <w:sz w:val="22"/>
+          <w:szCs w:val="22"/>
+        </w:rPr>
+        <w:t>, Swing with CORBA</w:t>
+      </w:r>
+      <w:r>
+        <w:rPr>
+          <w:rFonts w:ascii="Times New Roman" w:hAnsi="Times New Roman" w:cs="Times New Roman"/>
+          <w:sz w:val="22"/>
+          <w:szCs w:val="22"/>
+        </w:rPr>
+        <w:t xml:space="preserve"> </w:t>
+      </w:r>
+      <w:r>
+        <w:rPr>
+          <w:rFonts w:ascii="Times New Roman" w:hAnsi="Times New Roman" w:cs="Times New Roman"/>
+          <w:sz w:val="22"/>
+          <w:szCs w:val="22"/>
+        </w:rPr>
+        <w:t>client</w:t>
+      </w:r>
+      <w:r>
+        <w:rPr>
+          <w:rFonts w:ascii="Times New Roman" w:hAnsi="Times New Roman" w:cs="Times New Roman"/>
+          <w:sz w:val="22"/>
+          <w:szCs w:val="22"/>
+        </w:rPr>
+        <w:t>s</w:t>
+      </w:r>
+      <w:r>
+        <w:rPr>
+          <w:rFonts w:ascii="Times New Roman" w:hAnsi="Times New Roman" w:cs="Times New Roman"/>
+          <w:sz w:val="22"/>
+          <w:szCs w:val="22"/>
+        </w:rPr>
+        <w:t>, JavaFX with CORBA</w:t>
+      </w:r>
+      <w:r>
+        <w:rPr>
+          <w:rFonts w:ascii="Times New Roman" w:hAnsi="Times New Roman" w:cs="Times New Roman"/>
+          <w:sz w:val="22"/>
+          <w:szCs w:val="22"/>
+        </w:rPr>
+        <w:t xml:space="preserve"> </w:t>
+      </w:r>
+      <w:r>
+        <w:rPr>
+          <w:rFonts w:ascii="Times New Roman" w:hAnsi="Times New Roman" w:cs="Times New Roman"/>
+          <w:sz w:val="22"/>
+          <w:szCs w:val="22"/>
+        </w:rPr>
+        <w:t>client</w:t>
+      </w:r>
+      <w:r>
+        <w:rPr>
+          <w:rFonts w:ascii="Times New Roman" w:hAnsi="Times New Roman" w:cs="Times New Roman"/>
+          <w:sz w:val="22"/>
+          <w:szCs w:val="22"/>
+        </w:rPr>
+        <w:t>s</w:t>
+      </w:r>
+      <w:r>
+        <w:rPr>
+          <w:rFonts w:ascii="Times New Roman" w:hAnsi="Times New Roman" w:cs="Times New Roman"/>
+          <w:sz w:val="22"/>
+          <w:szCs w:val="22"/>
+        </w:rPr>
+        <w:t>, JavaFX with REST</w:t>
+      </w:r>
+      <w:r>
+        <w:rPr>
+          <w:rFonts w:ascii="Times New Roman" w:hAnsi="Times New Roman" w:cs="Times New Roman"/>
+          <w:sz w:val="22"/>
+          <w:szCs w:val="22"/>
+        </w:rPr>
+        <w:t xml:space="preserve"> </w:t>
+      </w:r>
+      <w:r>
+        <w:rPr>
+          <w:rFonts w:ascii="Times New Roman" w:hAnsi="Times New Roman" w:cs="Times New Roman"/>
+          <w:sz w:val="22"/>
+          <w:szCs w:val="22"/>
+        </w:rPr>
+        <w:t>client</w:t>
+      </w:r>
+      <w:r>
+        <w:rPr>
+          <w:rFonts w:ascii="Times New Roman" w:hAnsi="Times New Roman" w:cs="Times New Roman"/>
+          <w:sz w:val="22"/>
+          <w:szCs w:val="22"/>
+        </w:rPr>
+        <w:t>s</w:t>
+      </w:r>
+      <w:r>
+        <w:rPr>
+          <w:rFonts w:ascii="Times New Roman" w:hAnsi="Times New Roman" w:cs="Times New Roman"/>
+          <w:sz w:val="22"/>
+          <w:szCs w:val="22"/>
+        </w:rPr>
+        <w:t xml:space="preserve">, </w:t>
       </w:r>
       <w:r>
         <w:rPr>
@@ -2761,6 +2576,62 @@
         </w:rPr>
         <w:t xml:space="preserve">and </w:t>
       </w:r>
+      <w:r>
+        <w:rPr>
+          <w:rFonts w:ascii="Times New Roman" w:hAnsi="Times New Roman" w:cs="Times New Roman"/>
+          <w:sz w:val="22"/>
+          <w:szCs w:val="22"/>
+        </w:rPr>
+        <w:t>Android with REST</w:t>
+      </w:r>
+      <w:r>
+        <w:rPr>
+          <w:rFonts w:ascii="Times New Roman" w:hAnsi="Times New Roman" w:cs="Times New Roman"/>
+          <w:sz w:val="22"/>
+          <w:szCs w:val="22"/>
+        </w:rPr>
+        <w:t xml:space="preserve"> </w:t>
+      </w:r>
+      <w:r>
+        <w:rPr>
+          <w:rFonts w:ascii="Times New Roman" w:hAnsi="Times New Roman" w:cs="Times New Roman"/>
+          <w:sz w:val="22"/>
+          <w:szCs w:val="22"/>
+        </w:rPr>
+        <w:t>client</w:t>
+      </w:r>
+      <w:r>
+        <w:rPr>
+          <w:rFonts w:ascii="Times New Roman" w:hAnsi="Times New Roman" w:cs="Times New Roman"/>
+          <w:sz w:val="22"/>
+          <w:szCs w:val="22"/>
+        </w:rPr>
+        <w:t>s</w:t>
+      </w:r>
+      <w:r>
+        <w:rPr>
+          <w:rFonts w:ascii="Times New Roman" w:hAnsi="Times New Roman" w:cs="Times New Roman"/>
+          <w:sz w:val="22"/>
+          <w:szCs w:val="22"/>
+        </w:rPr>
+        <w:t>.</w:t>
+      </w:r>
+      <w:r>
+        <w:rPr>
+          <w:rFonts w:ascii="Times New Roman" w:hAnsi="Times New Roman" w:cs="Times New Roman"/>
+          <w:sz w:val="22"/>
+          <w:szCs w:val="22"/>
+        </w:rPr>
+        <w:t xml:space="preserve"> </w:t>
+      </w:r>
+      <w:r>
+        <w:rPr>
+          <w:rFonts w:ascii="Times New Roman" w:hAnsi="Times New Roman" w:cs="Times New Roman"/>
+          <w:sz w:val="22"/>
+          <w:szCs w:val="22"/>
+        </w:rPr>
+        <w:t xml:space="preserve">The clients communicate with CORBA or REST to the JEE Enterprise Beans/REST web service on </w:t>
+      </w:r>
       <w:proofErr w:type="spellStart"/>
       <w:r>
         <w:rPr>
@@ -2768,7 +2639,7 @@
           <w:sz w:val="22"/>
           <w:szCs w:val="22"/>
         </w:rPr>
-        <w:t>VueJS</w:t>
+        <w:t>GlassFish</w:t>
       </w:r>
       <w:proofErr w:type="spellEnd"/>
       <w:r>
@@ -2777,33 +2648,7 @@
           <w:sz w:val="22"/>
           <w:szCs w:val="22"/>
         </w:rPr>
-        <w:t xml:space="preserve"> to build a </w:t>
-      </w:r>
-      <w:proofErr w:type="spellStart"/>
-      <w:r>
-        <w:rPr>
-          <w:rFonts w:ascii="Times New Roman" w:hAnsi="Times New Roman" w:cs="Times New Roman"/>
-          <w:sz w:val="22"/>
-          <w:szCs w:val="22"/>
-        </w:rPr>
-        <w:t>Pokemon</w:t>
-      </w:r>
-      <w:proofErr w:type="spellEnd"/>
-      <w:r>
-        <w:rPr>
-          <w:rFonts w:ascii="Times New Roman" w:hAnsi="Times New Roman" w:cs="Times New Roman"/>
-          <w:sz w:val="22"/>
-          <w:szCs w:val="22"/>
-        </w:rPr>
-        <w:t xml:space="preserve"> Game</w:t>
-      </w:r>
-      <w:r>
-        <w:rPr>
-          <w:rFonts w:ascii="Times New Roman" w:hAnsi="Times New Roman" w:cs="Times New Roman"/>
-          <w:sz w:val="22"/>
-          <w:szCs w:val="22"/>
-        </w:rPr>
-        <w:t>.</w:t>
+        <w:t xml:space="preserve">. </w:t>
       </w:r>
     </w:p>
     <w:p>
@@ -2821,24 +2666,333 @@
           <w:szCs w:val="22"/>
         </w:rPr>
       </w:pPr>
+    </w:p>
+    <w:p>
+      <w:pPr>
+        <w:spacing w:line="360" w:lineRule="auto"/>
+        <w:rPr>
+          <w:rFonts w:ascii="Times New Roman" w:eastAsia="PMingLiU" w:hAnsi="Times New Roman" w:cs="Times New Roman"/>
+          <w:b/>
+          <w:bCs/>
+          <w:caps/>
+          <w:sz w:val="20"/>
+          <w:szCs w:val="20"/>
+          <w:lang w:val="en-US" w:eastAsia="ja-JP"/>
+        </w:rPr>
+      </w:pPr>
+      <w:r>
+        <w:rPr>
+          <w:rFonts w:ascii="Times New Roman" w:eastAsia="PMingLiU" w:hAnsi="Times New Roman" w:cs="Times New Roman"/>
+          <w:b/>
+          <w:bCs/>
+          <w:caps/>
+          <w:sz w:val="20"/>
+          <w:szCs w:val="20"/>
+          <w:lang w:val="en-US" w:eastAsia="ja-JP"/>
+        </w:rPr>
+        <w:t>PyThon projects</w:t>
+      </w:r>
+    </w:p>
+    <w:p>
+      <w:pPr>
+        <w:pStyle w:val="ListBullet"/>
+        <w:numPr>
+          <w:ilvl w:val="0"/>
+          <w:numId w:val="0"/>
+        </w:numPr>
+        <w:spacing w:line="360" w:lineRule="auto"/>
+        <w:rPr>
+          <w:rStyle w:val="Hyperlink"/>
+          <w:rFonts w:eastAsiaTheme="minorEastAsia"/>
+          <w:sz w:val="22"/>
+          <w:szCs w:val="22"/>
+        </w:rPr>
+      </w:pPr>
       <w:hyperlink r:id="rId14" w:history="1">
         <w:r>
           <w:rPr>
             <w:rStyle w:val="Hyperlink"/>
-            <w:rFonts w:ascii="Times New Roman" w:hAnsi="Times New Roman" w:cs="Times New Roman"/>
+            <w:rFonts w:eastAsiaTheme="minorEastAsia"/>
             <w:sz w:val="22"/>
             <w:szCs w:val="22"/>
           </w:rPr>
-          <w:t>http://minhdo.tech/game2.html</w:t>
+          <w:t>www.minhdo.tech</w:t>
         </w:r>
       </w:hyperlink>
       <w:r>
         <w:rPr>
-          <w:rFonts w:ascii="Times New Roman" w:hAnsi="Times New Roman" w:cs="Times New Roman"/>
+          <w:rStyle w:val="Hyperlink"/>
+          <w:rFonts w:eastAsiaTheme="minorEastAsia"/>
           <w:sz w:val="22"/>
           <w:szCs w:val="22"/>
         </w:rPr>
         <w:t xml:space="preserve"> </w:t>
+      </w:r>
+    </w:p>
+    <w:p>
+      <w:pPr>
+        <w:pStyle w:val="ListBullet"/>
+        <w:spacing w:line="360" w:lineRule="auto"/>
+      </w:pPr>
+      <w:r>
+        <w:rPr>
+          <w:rFonts w:ascii="Times New Roman" w:hAnsi="Times New Roman" w:cs="Times New Roman"/>
+          <w:b/>
+          <w:sz w:val="22"/>
+          <w:szCs w:val="22"/>
+        </w:rPr>
+        <w:t>Project-1 Tandberg's controller</w:t>
+      </w:r>
+      <w:r>
+        <w:rPr>
+          <w:b/>
+        </w:rPr>
+        <w:t>:</w:t>
+      </w:r>
+      <w:r>
+        <w:rPr>
+          <w:b/>
+        </w:rPr>
+        <w:t xml:space="preserve"> </w:t>
+      </w:r>
+      <w:r>
+        <w:t xml:space="preserve"> </w:t>
+      </w:r>
+      <w:r>
+        <w:rPr>
+          <w:rFonts w:ascii="Times New Roman" w:hAnsi="Times New Roman" w:cs="Times New Roman"/>
+          <w:sz w:val="22"/>
+          <w:szCs w:val="22"/>
+        </w:rPr>
+        <w:t>A T</w:t>
+      </w:r>
+      <w:r>
+        <w:rPr>
+          <w:rFonts w:ascii="Times New Roman" w:hAnsi="Times New Roman" w:cs="Times New Roman"/>
+          <w:sz w:val="22"/>
+          <w:szCs w:val="22"/>
+        </w:rPr>
+        <w:t>andberg video conferencing system's controller that help</w:t>
+      </w:r>
+      <w:r>
+        <w:rPr>
+          <w:rFonts w:ascii="Times New Roman" w:hAnsi="Times New Roman" w:cs="Times New Roman"/>
+          <w:sz w:val="22"/>
+          <w:szCs w:val="22"/>
+        </w:rPr>
+        <w:t>ed</w:t>
+      </w:r>
+      <w:r>
+        <w:rPr>
+          <w:rFonts w:ascii="Times New Roman" w:hAnsi="Times New Roman" w:cs="Times New Roman"/>
+          <w:sz w:val="22"/>
+          <w:szCs w:val="22"/>
+        </w:rPr>
+        <w:t xml:space="preserve"> users control Tandberg systems from their computer.</w:t>
+      </w:r>
+    </w:p>
+    <w:p>
+      <w:pPr>
+        <w:pStyle w:val="ListBullet"/>
+        <w:spacing w:line="360" w:lineRule="auto"/>
+      </w:pPr>
+      <w:r>
+        <w:rPr>
+          <w:rFonts w:ascii="Times New Roman" w:hAnsi="Times New Roman" w:cs="Times New Roman"/>
+          <w:b/>
+          <w:sz w:val="22"/>
+          <w:szCs w:val="22"/>
+        </w:rPr>
+        <w:t xml:space="preserve">Project-2 </w:t>
+      </w:r>
+      <w:proofErr w:type="spellStart"/>
+      <w:r>
+        <w:rPr>
+          <w:rFonts w:ascii="Times New Roman" w:hAnsi="Times New Roman" w:cs="Times New Roman"/>
+          <w:b/>
+          <w:sz w:val="22"/>
+          <w:szCs w:val="22"/>
+        </w:rPr>
+        <w:t>cvs</w:t>
+      </w:r>
+      <w:proofErr w:type="spellEnd"/>
+      <w:r>
+        <w:rPr>
+          <w:rFonts w:ascii="Times New Roman" w:hAnsi="Times New Roman" w:cs="Times New Roman"/>
+          <w:b/>
+          <w:sz w:val="22"/>
+          <w:szCs w:val="22"/>
+        </w:rPr>
+        <w:t xml:space="preserve"> Helper</w:t>
+      </w:r>
+      <w:r>
+        <w:rPr>
+          <w:rFonts w:ascii="Times New Roman" w:hAnsi="Times New Roman" w:cs="Times New Roman"/>
+          <w:b/>
+          <w:sz w:val="22"/>
+          <w:szCs w:val="22"/>
+        </w:rPr>
+        <w:t>:</w:t>
+      </w:r>
+      <w:r>
+        <w:rPr>
+          <w:b/>
+        </w:rPr>
+        <w:t xml:space="preserve"> </w:t>
+      </w:r>
+      <w:r>
+        <w:rPr>
+          <w:rFonts w:ascii="Times New Roman" w:hAnsi="Times New Roman" w:cs="Times New Roman"/>
+          <w:sz w:val="22"/>
+          <w:szCs w:val="22"/>
+        </w:rPr>
+        <w:t>An application that provided</w:t>
+      </w:r>
+      <w:r>
+        <w:rPr>
+          <w:rFonts w:ascii="Times New Roman" w:hAnsi="Times New Roman" w:cs="Times New Roman"/>
+          <w:sz w:val="22"/>
+          <w:szCs w:val="22"/>
+        </w:rPr>
+        <w:t xml:space="preserve"> import</w:t>
+      </w:r>
+      <w:r>
+        <w:rPr>
+          <w:rFonts w:ascii="Times New Roman" w:hAnsi="Times New Roman" w:cs="Times New Roman"/>
+          <w:sz w:val="22"/>
+          <w:szCs w:val="22"/>
+        </w:rPr>
+        <w:t>ing</w:t>
+      </w:r>
+      <w:r>
+        <w:rPr>
+          <w:rFonts w:ascii="Times New Roman" w:hAnsi="Times New Roman" w:cs="Times New Roman"/>
+          <w:sz w:val="22"/>
+          <w:szCs w:val="22"/>
+        </w:rPr>
+        <w:t xml:space="preserve"> </w:t>
+      </w:r>
+      <w:proofErr w:type="spellStart"/>
+      <w:r>
+        <w:rPr>
+          <w:rFonts w:ascii="Times New Roman" w:hAnsi="Times New Roman" w:cs="Times New Roman"/>
+          <w:sz w:val="22"/>
+          <w:szCs w:val="22"/>
+        </w:rPr>
+        <w:t>cvs</w:t>
+      </w:r>
+      <w:proofErr w:type="spellEnd"/>
+      <w:r>
+        <w:rPr>
+          <w:rFonts w:ascii="Times New Roman" w:hAnsi="Times New Roman" w:cs="Times New Roman"/>
+          <w:sz w:val="22"/>
+          <w:szCs w:val="22"/>
+        </w:rPr>
+        <w:t xml:space="preserve"> file into </w:t>
+      </w:r>
+      <w:r>
+        <w:rPr>
+          <w:rFonts w:ascii="Times New Roman" w:hAnsi="Times New Roman" w:cs="Times New Roman"/>
+          <w:sz w:val="22"/>
+          <w:szCs w:val="22"/>
+        </w:rPr>
+        <w:t xml:space="preserve">a </w:t>
+      </w:r>
+      <w:r>
+        <w:rPr>
+          <w:rFonts w:ascii="Times New Roman" w:hAnsi="Times New Roman" w:cs="Times New Roman"/>
+          <w:sz w:val="22"/>
+          <w:szCs w:val="22"/>
+        </w:rPr>
+        <w:t>database, add</w:t>
+      </w:r>
+      <w:r>
+        <w:rPr>
+          <w:rFonts w:ascii="Times New Roman" w:hAnsi="Times New Roman" w:cs="Times New Roman"/>
+          <w:sz w:val="22"/>
+          <w:szCs w:val="22"/>
+        </w:rPr>
+        <w:t>ing</w:t>
+      </w:r>
+      <w:r>
+        <w:rPr>
+          <w:rFonts w:ascii="Times New Roman" w:hAnsi="Times New Roman" w:cs="Times New Roman"/>
+          <w:sz w:val="22"/>
+          <w:szCs w:val="22"/>
+        </w:rPr>
+        <w:t xml:space="preserve"> new records, edit</w:t>
+      </w:r>
+      <w:r>
+        <w:rPr>
+          <w:rFonts w:ascii="Times New Roman" w:hAnsi="Times New Roman" w:cs="Times New Roman"/>
+          <w:sz w:val="22"/>
+          <w:szCs w:val="22"/>
+        </w:rPr>
+        <w:t>ing records, deleting</w:t>
+      </w:r>
+      <w:r>
+        <w:rPr>
+          <w:rFonts w:ascii="Times New Roman" w:hAnsi="Times New Roman" w:cs="Times New Roman"/>
+          <w:sz w:val="22"/>
+          <w:szCs w:val="22"/>
+        </w:rPr>
+        <w:t xml:space="preserve"> records and search</w:t>
+      </w:r>
+      <w:r>
+        <w:rPr>
+          <w:rFonts w:ascii="Times New Roman" w:hAnsi="Times New Roman" w:cs="Times New Roman"/>
+          <w:sz w:val="22"/>
+          <w:szCs w:val="22"/>
+        </w:rPr>
+        <w:t>ing</w:t>
+      </w:r>
+      <w:r>
+        <w:rPr>
+          <w:rFonts w:ascii="Times New Roman" w:hAnsi="Times New Roman" w:cs="Times New Roman"/>
+          <w:sz w:val="22"/>
+          <w:szCs w:val="22"/>
+        </w:rPr>
+        <w:t xml:space="preserve"> records</w:t>
+      </w:r>
+      <w:r>
+        <w:rPr>
+          <w:rFonts w:ascii="Times New Roman" w:hAnsi="Times New Roman" w:cs="Times New Roman"/>
+          <w:sz w:val="22"/>
+          <w:szCs w:val="22"/>
+        </w:rPr>
+        <w:t xml:space="preserve"> for</w:t>
+      </w:r>
+      <w:r>
+        <w:rPr>
+          <w:rFonts w:ascii="Times New Roman" w:hAnsi="Times New Roman" w:cs="Times New Roman"/>
+          <w:sz w:val="22"/>
+          <w:szCs w:val="22"/>
+        </w:rPr>
+        <w:t xml:space="preserve"> the</w:t>
+      </w:r>
+      <w:r>
+        <w:rPr>
+          <w:rFonts w:ascii="Times New Roman" w:hAnsi="Times New Roman" w:cs="Times New Roman"/>
+          <w:sz w:val="22"/>
+          <w:szCs w:val="22"/>
+        </w:rPr>
+        <w:t xml:space="preserve"> user</w:t>
+      </w:r>
+      <w:r>
+        <w:rPr>
+          <w:rFonts w:ascii="Times New Roman" w:hAnsi="Times New Roman" w:cs="Times New Roman"/>
+          <w:sz w:val="22"/>
+          <w:szCs w:val="22"/>
+        </w:rPr>
+        <w:t>s</w:t>
+      </w:r>
+      <w:r>
+        <w:rPr>
+          <w:rFonts w:ascii="Times New Roman" w:hAnsi="Times New Roman" w:cs="Times New Roman"/>
+          <w:sz w:val="22"/>
+          <w:szCs w:val="22"/>
+        </w:rPr>
+        <w:t>.</w:t>
       </w:r>
     </w:p>
     <w:p>
@@ -2864,7 +3018,7 @@
           <w:numId w:val="0"/>
         </w:numPr>
         <w:spacing w:line="360" w:lineRule="auto"/>
-        <w:ind w:firstLine="165"/>
+        <w:ind w:left="144"/>
         <w:rPr>
           <w:rFonts w:ascii="Times New Roman" w:hAnsi="Times New Roman" w:cs="Times New Roman"/>
           <w:sz w:val="22"/>
@@ -2880,6 +3034,117 @@
           <w:numId w:val="0"/>
         </w:numPr>
         <w:spacing w:line="360" w:lineRule="auto"/>
+        <w:ind w:left="144"/>
+        <w:rPr>
+          <w:rFonts w:ascii="Times New Roman" w:hAnsi="Times New Roman" w:cs="Times New Roman"/>
+          <w:sz w:val="22"/>
+          <w:szCs w:val="22"/>
+        </w:rPr>
+      </w:pPr>
+      <w:r>
+        <w:rPr>
+          <w:rFonts w:ascii="Times New Roman" w:hAnsi="Times New Roman" w:cs="Times New Roman"/>
+          <w:sz w:val="22"/>
+          <w:szCs w:val="22"/>
+        </w:rPr>
+        <w:t xml:space="preserve"> </w:t>
+      </w:r>
+    </w:p>
+    <w:p>
+      <w:pPr>
+        <w:pStyle w:val="ListBullet"/>
+        <w:numPr>
+          <w:ilvl w:val="0"/>
+          <w:numId w:val="0"/>
+        </w:numPr>
+        <w:spacing w:line="360" w:lineRule="auto"/>
+        <w:ind w:left="144"/>
+        <w:rPr>
+          <w:rFonts w:ascii="Times New Roman" w:hAnsi="Times New Roman" w:cs="Times New Roman"/>
+          <w:sz w:val="22"/>
+          <w:szCs w:val="22"/>
+        </w:rPr>
+      </w:pPr>
+    </w:p>
+    <w:p>
+      <w:pPr>
+        <w:pStyle w:val="ListBullet"/>
+        <w:numPr>
+          <w:ilvl w:val="0"/>
+          <w:numId w:val="0"/>
+        </w:numPr>
+        <w:spacing w:line="360" w:lineRule="auto"/>
+        <w:ind w:left="144"/>
+        <w:rPr>
+          <w:rFonts w:ascii="Times New Roman" w:hAnsi="Times New Roman" w:cs="Times New Roman"/>
+          <w:sz w:val="22"/>
+          <w:szCs w:val="22"/>
+        </w:rPr>
+      </w:pPr>
+    </w:p>
+    <w:p>
+      <w:pPr>
+        <w:pStyle w:val="ListBullet"/>
+        <w:numPr>
+          <w:ilvl w:val="0"/>
+          <w:numId w:val="0"/>
+        </w:numPr>
+        <w:spacing w:line="360" w:lineRule="auto"/>
+        <w:ind w:left="144"/>
+        <w:rPr>
+          <w:rFonts w:ascii="Times New Roman" w:hAnsi="Times New Roman" w:cs="Times New Roman"/>
+          <w:sz w:val="22"/>
+          <w:szCs w:val="22"/>
+        </w:rPr>
+      </w:pPr>
+      <w:r>
+        <w:rPr>
+          <w:rFonts w:ascii="Times New Roman" w:hAnsi="Times New Roman" w:cs="Times New Roman"/>
+          <w:sz w:val="22"/>
+          <w:szCs w:val="22"/>
+        </w:rPr>
+        <w:t xml:space="preserve"> </w:t>
+      </w:r>
+    </w:p>
+    <w:p>
+      <w:pPr>
+        <w:pStyle w:val="ListBullet"/>
+        <w:numPr>
+          <w:ilvl w:val="0"/>
+          <w:numId w:val="0"/>
+        </w:numPr>
+        <w:spacing w:line="360" w:lineRule="auto"/>
+        <w:rPr>
+          <w:rFonts w:ascii="Times New Roman" w:hAnsi="Times New Roman" w:cs="Times New Roman"/>
+          <w:sz w:val="22"/>
+          <w:szCs w:val="22"/>
+        </w:rPr>
+      </w:pPr>
+    </w:p>
+    <w:p>
+      <w:pPr>
+        <w:pStyle w:val="ListBullet"/>
+        <w:numPr>
+          <w:ilvl w:val="0"/>
+          <w:numId w:val="0"/>
+        </w:numPr>
+        <w:spacing w:line="360" w:lineRule="auto"/>
+        <w:ind w:firstLine="165"/>
+        <w:rPr>
+          <w:rFonts w:ascii="Times New Roman" w:hAnsi="Times New Roman" w:cs="Times New Roman"/>
+          <w:sz w:val="22"/>
+          <w:szCs w:val="22"/>
+        </w:rPr>
+      </w:pPr>
+    </w:p>
+    <w:p>
+      <w:pPr>
+        <w:pStyle w:val="ListBullet"/>
+        <w:numPr>
+          <w:ilvl w:val="0"/>
+          <w:numId w:val="0"/>
+        </w:numPr>
+        <w:spacing w:line="360" w:lineRule="auto"/>
         <w:rPr>
           <w:rFonts w:ascii="Times New Roman" w:hAnsi="Times New Roman" w:cs="Times New Roman"/>
           <w:b/>
@@ -2922,8 +3187,6 @@
         </w:rPr>
         <w:t>s</w:t>
       </w:r>
-      <w:bookmarkStart w:id="0" w:name="_GoBack"/>
-      <w:bookmarkEnd w:id="0"/>
     </w:p>
     <w:p>
       <w:pPr>
@@ -3224,7 +3487,6 @@
           <w:sz w:val="28"/>
           <w:szCs w:val="28"/>
         </w:rPr>
-        <w:lastRenderedPageBreak/>
         <w:t>JOB EXPERIENCE</w:t>
       </w:r>
     </w:p>
@@ -3746,6 +4008,7 @@
           <w:sz w:val="22"/>
           <w:szCs w:val="22"/>
         </w:rPr>
+        <w:lastRenderedPageBreak/>
         <w:t>Ensuring that standards are consistent.</w:t>
       </w:r>
     </w:p>
@@ -3933,7 +4196,6 @@
           <w:sz w:val="22"/>
           <w:szCs w:val="22"/>
         </w:rPr>
-        <w:lastRenderedPageBreak/>
         <w:t>Arranged food dishes for customers.</w:t>
       </w:r>
     </w:p>
@@ -4682,6 +4944,9 @@
     <w:abstractNumId w:val="0"/>
   </w:num>
   <w:num w:numId="7">
+    <w:abstractNumId w:val="0"/>
+  </w:num>
+  <w:num w:numId="8">
     <w:abstractNumId w:val="0"/>
   </w:num>
 </w:numbering>

</xml_diff>